<commit_message>
update GitHub and SQL Library.
</commit_message>
<xml_diff>
--- a/GitHub.docx
+++ b/GitHub.docx
@@ -170,13 +170,76 @@
       <w:pPr>
         <w:pStyle w:val="ListParagraph"/>
         <w:numPr>
+          <w:ilvl w:val="1"/>
+          <w:numId w:val="1"/>
+        </w:numPr>
+      </w:pPr>
+      <w:r>
+        <w:t>Note: a new folder will be created in this directory that contains the files</w:t>
+      </w:r>
+    </w:p>
+    <w:p>
+      <w:pPr>
+        <w:pStyle w:val="ListParagraph"/>
+        <w:numPr>
+          <w:ilvl w:val="1"/>
+          <w:numId w:val="1"/>
+        </w:numPr>
+      </w:pPr>
+      <w:r>
+        <w:t>You should have a source for the repo directory, but don’t create the actual repo directory</w:t>
+      </w:r>
+    </w:p>
+    <w:p>
+      <w:pPr>
+        <w:pStyle w:val="ListParagraph"/>
+        <w:numPr>
+          <w:ilvl w:val="2"/>
+          <w:numId w:val="1"/>
+        </w:numPr>
+      </w:pPr>
+      <w:r>
+        <w:t>this is done when you clone in using the steps below</w:t>
+      </w:r>
+    </w:p>
+    <w:p>
+      <w:pPr>
+        <w:pStyle w:val="ListParagraph"/>
+        <w:numPr>
           <w:ilvl w:val="0"/>
           <w:numId w:val="1"/>
         </w:numPr>
       </w:pPr>
       <w:r>
+        <w:t>See section below for turning an existing directory into a repo</w:t>
+      </w:r>
+    </w:p>
+    <w:p>
+      <w:pPr>
+        <w:pStyle w:val="ListParagraph"/>
+        <w:numPr>
+          <w:ilvl w:val="1"/>
+          <w:numId w:val="1"/>
+        </w:numPr>
+      </w:pPr>
+      <w:r>
+        <w:t>that section, however, is NOT used to sync to GitHub</w:t>
+      </w:r>
+    </w:p>
+    <w:p>
+      <w:pPr>
+        <w:pStyle w:val="ListParagraph"/>
+        <w:numPr>
+          <w:ilvl w:val="0"/>
+          <w:numId w:val="1"/>
+        </w:numPr>
+      </w:pPr>
+      <w:r>
         <w:t>Steps</w:t>
       </w:r>
+      <w:r>
+        <w:t xml:space="preserve"> when using GitHub</w:t>
+      </w:r>
     </w:p>
     <w:p>
       <w:pPr>
@@ -187,7 +250,13 @@
         </w:numPr>
       </w:pPr>
       <w:r>
-        <w:t xml:space="preserve">Click “Clone or Download” then copy the </w:t>
+        <w:t xml:space="preserve">Click “Clone or Download” </w:t>
+      </w:r>
+      <w:r>
+        <w:t xml:space="preserve">on the GitHub page </w:t>
+      </w:r>
+      <w:r>
+        <w:t xml:space="preserve">then copy the </w:t>
       </w:r>
       <w:proofErr w:type="spellStart"/>
       <w:r>
@@ -325,6 +394,421 @@
         <w:t>may need to turn off controlled folder access under ransomware protection</w:t>
       </w:r>
     </w:p>
+    <w:p>
+      <w:pPr>
+        <w:pStyle w:val="ListParagraph"/>
+        <w:numPr>
+          <w:ilvl w:val="0"/>
+          <w:numId w:val="1"/>
+        </w:numPr>
+      </w:pPr>
+      <w:r>
+        <w:t>Steps when cloning from one repo to another just on your machine</w:t>
+      </w:r>
+    </w:p>
+    <w:p>
+      <w:pPr>
+        <w:pStyle w:val="ListParagraph"/>
+        <w:numPr>
+          <w:ilvl w:val="1"/>
+          <w:numId w:val="1"/>
+        </w:numPr>
+      </w:pPr>
+      <w:r>
+        <w:t xml:space="preserve">Navigate to the folder to store the new copy/clone in the </w:t>
+      </w:r>
+      <w:proofErr w:type="spellStart"/>
+      <w:r>
+        <w:t>cmd</w:t>
+      </w:r>
+      <w:proofErr w:type="spellEnd"/>
+      <w:r>
+        <w:t xml:space="preserve"> prompt</w:t>
+      </w:r>
+    </w:p>
+    <w:p>
+      <w:pPr>
+        <w:pStyle w:val="ListParagraph"/>
+        <w:numPr>
+          <w:ilvl w:val="1"/>
+          <w:numId w:val="1"/>
+        </w:numPr>
+      </w:pPr>
+      <w:r>
+        <w:t xml:space="preserve">git clone </w:t>
+      </w:r>
+      <w:r>
+        <w:rPr>
+          <w:i/>
+          <w:iCs/>
+        </w:rPr>
+        <w:t>/existing/project</w:t>
+      </w:r>
+      <w:r>
+        <w:t xml:space="preserve"> [</w:t>
+      </w:r>
+      <w:proofErr w:type="spellStart"/>
+      <w:r>
+        <w:rPr>
+          <w:i/>
+          <w:iCs/>
+        </w:rPr>
+        <w:t>newprojectname</w:t>
+      </w:r>
+      <w:proofErr w:type="spellEnd"/>
+      <w:r>
+        <w:t>]</w:t>
+      </w:r>
+    </w:p>
+    <w:p>
+      <w:pPr>
+        <w:pStyle w:val="ListParagraph"/>
+        <w:numPr>
+          <w:ilvl w:val="2"/>
+          <w:numId w:val="1"/>
+        </w:numPr>
+      </w:pPr>
+      <w:r>
+        <w:t xml:space="preserve">will call the root </w:t>
+      </w:r>
+      <w:proofErr w:type="spellStart"/>
+      <w:r>
+        <w:t>dir</w:t>
+      </w:r>
+      <w:proofErr w:type="spellEnd"/>
+      <w:r>
+        <w:t xml:space="preserve"> the same as the original, unless you specify a </w:t>
+      </w:r>
+      <w:proofErr w:type="spellStart"/>
+      <w:r>
+        <w:rPr>
+          <w:i/>
+          <w:iCs/>
+        </w:rPr>
+        <w:t>newprojectname</w:t>
+      </w:r>
+      <w:proofErr w:type="spellEnd"/>
+    </w:p>
+    <w:p>
+      <w:pPr>
+        <w:pStyle w:val="ListParagraph"/>
+        <w:numPr>
+          <w:ilvl w:val="0"/>
+          <w:numId w:val="1"/>
+        </w:numPr>
+      </w:pPr>
+      <w:r>
+        <w:t>Viewing the source of a cloned repo</w:t>
+      </w:r>
+    </w:p>
+    <w:p>
+      <w:pPr>
+        <w:pStyle w:val="ListParagraph"/>
+        <w:numPr>
+          <w:ilvl w:val="1"/>
+          <w:numId w:val="1"/>
+        </w:numPr>
+      </w:pPr>
+      <w:r>
+        <w:t>git remote [-v]</w:t>
+      </w:r>
+    </w:p>
+    <w:p>
+      <w:pPr>
+        <w:pStyle w:val="ListParagraph"/>
+        <w:numPr>
+          <w:ilvl w:val="2"/>
+          <w:numId w:val="1"/>
+        </w:numPr>
+      </w:pPr>
+      <w:r>
+        <w:t xml:space="preserve">when executed, will show a list of remotes (a repo can </w:t>
+      </w:r>
+      <w:proofErr w:type="spellStart"/>
+      <w:r>
+        <w:t>can</w:t>
+      </w:r>
+      <w:proofErr w:type="spellEnd"/>
+      <w:r>
+        <w:t xml:space="preserve"> from more than 1 source)</w:t>
+      </w:r>
+    </w:p>
+    <w:p>
+      <w:pPr>
+        <w:pStyle w:val="ListParagraph"/>
+        <w:numPr>
+          <w:ilvl w:val="2"/>
+          <w:numId w:val="1"/>
+        </w:numPr>
+      </w:pPr>
+      <w:r>
+        <w:t>optional verbose (-v) flag will display URL[s] if a repo is from GitHub or a similar service</w:t>
+      </w:r>
+    </w:p>
+    <w:p>
+      <w:pPr>
+        <w:pStyle w:val="ListParagraph"/>
+        <w:numPr>
+          <w:ilvl w:val="2"/>
+          <w:numId w:val="1"/>
+        </w:numPr>
+      </w:pPr>
+      <w:r>
+        <w:t>the “origin” points to the original directory</w:t>
+      </w:r>
+    </w:p>
+    <w:p>
+      <w:pPr>
+        <w:pStyle w:val="ListParagraph"/>
+        <w:numPr>
+          <w:ilvl w:val="1"/>
+          <w:numId w:val="1"/>
+        </w:numPr>
+      </w:pPr>
+      <w:r>
+        <w:t xml:space="preserve">git remote add </w:t>
+      </w:r>
+      <w:r>
+        <w:rPr>
+          <w:i/>
+          <w:iCs/>
+        </w:rPr>
+        <w:t>remote-name URL</w:t>
+      </w:r>
+    </w:p>
+    <w:p>
+      <w:pPr>
+        <w:pStyle w:val="ListParagraph"/>
+        <w:numPr>
+          <w:ilvl w:val="2"/>
+          <w:numId w:val="1"/>
+        </w:numPr>
+      </w:pPr>
+      <w:r>
+        <w:t xml:space="preserve">adds a remote under the </w:t>
+      </w:r>
+      <w:proofErr w:type="gramStart"/>
+      <w:r>
+        <w:rPr>
+          <w:i/>
+          <w:iCs/>
+        </w:rPr>
+        <w:t>remote-name</w:t>
+      </w:r>
+      <w:proofErr w:type="gramEnd"/>
+      <w:r>
+        <w:t xml:space="preserve"> supplied to the specified local or web </w:t>
+      </w:r>
+      <w:r>
+        <w:rPr>
+          <w:i/>
+          <w:iCs/>
+        </w:rPr>
+        <w:t>URL</w:t>
+      </w:r>
+    </w:p>
+    <w:p>
+      <w:pPr>
+        <w:pStyle w:val="ListParagraph"/>
+        <w:numPr>
+          <w:ilvl w:val="1"/>
+          <w:numId w:val="1"/>
+        </w:numPr>
+      </w:pPr>
+      <w:r>
+        <w:t xml:space="preserve">git remote rm </w:t>
+      </w:r>
+      <w:proofErr w:type="gramStart"/>
+      <w:r>
+        <w:rPr>
+          <w:i/>
+          <w:iCs/>
+        </w:rPr>
+        <w:t>remote-name</w:t>
+      </w:r>
+      <w:proofErr w:type="gramEnd"/>
+    </w:p>
+    <w:p>
+      <w:pPr>
+        <w:pStyle w:val="ListParagraph"/>
+        <w:numPr>
+          <w:ilvl w:val="2"/>
+          <w:numId w:val="1"/>
+        </w:numPr>
+      </w:pPr>
+      <w:r>
+        <w:t>removes the specified remote</w:t>
+      </w:r>
+    </w:p>
+    <w:p/>
+    <w:p>
+      <w:pPr>
+        <w:rPr>
+          <w:b/>
+          <w:bCs/>
+        </w:rPr>
+      </w:pPr>
+      <w:r>
+        <w:rPr>
+          <w:b/>
+          <w:bCs/>
+        </w:rPr>
+        <w:t xml:space="preserve">Creating a New Repo (using </w:t>
+      </w:r>
+      <w:proofErr w:type="spellStart"/>
+      <w:r>
+        <w:rPr>
+          <w:b/>
+          <w:bCs/>
+        </w:rPr>
+        <w:t>cmd</w:t>
+      </w:r>
+      <w:proofErr w:type="spellEnd"/>
+      <w:r>
+        <w:rPr>
+          <w:b/>
+          <w:bCs/>
+        </w:rPr>
+        <w:t xml:space="preserve"> </w:t>
+      </w:r>
+      <w:r>
+        <w:rPr>
+          <w:b/>
+          <w:bCs/>
+        </w:rPr>
+        <w:t>prompt)</w:t>
+      </w:r>
+    </w:p>
+    <w:p>
+      <w:pPr>
+        <w:pStyle w:val="ListParagraph"/>
+        <w:numPr>
+          <w:ilvl w:val="0"/>
+          <w:numId w:val="9"/>
+        </w:numPr>
+      </w:pPr>
+      <w:r>
+        <w:t xml:space="preserve">git </w:t>
+      </w:r>
+      <w:proofErr w:type="spellStart"/>
+      <w:r>
+        <w:t>init</w:t>
+      </w:r>
+      <w:proofErr w:type="spellEnd"/>
+      <w:r>
+        <w:t xml:space="preserve"> </w:t>
+      </w:r>
+      <w:r>
+        <w:rPr>
+          <w:i/>
+          <w:iCs/>
+        </w:rPr>
+        <w:t>project-name</w:t>
+      </w:r>
+    </w:p>
+    <w:p>
+      <w:pPr>
+        <w:pStyle w:val="ListParagraph"/>
+        <w:numPr>
+          <w:ilvl w:val="1"/>
+          <w:numId w:val="9"/>
+        </w:numPr>
+      </w:pPr>
+      <w:r>
+        <w:rPr>
+          <w:i/>
+          <w:iCs/>
+        </w:rPr>
+        <w:t>project-name</w:t>
+      </w:r>
+      <w:r>
+        <w:t xml:space="preserve"> is the name you want the new repo’s root directory to have</w:t>
+      </w:r>
+    </w:p>
+    <w:p>
+      <w:pPr>
+        <w:pStyle w:val="ListParagraph"/>
+        <w:numPr>
+          <w:ilvl w:val="1"/>
+          <w:numId w:val="9"/>
+        </w:numPr>
+      </w:pPr>
+      <w:r>
+        <w:t>avoid creating a repo in another repo, this is allowed but becomes very complicated</w:t>
+      </w:r>
+    </w:p>
+    <w:p/>
+    <w:p>
+      <w:pPr>
+        <w:rPr>
+          <w:b/>
+          <w:bCs/>
+        </w:rPr>
+      </w:pPr>
+      <w:r>
+        <w:rPr>
+          <w:b/>
+          <w:bCs/>
+        </w:rPr>
+        <w:t>Convert Existing Folder to a Repo</w:t>
+      </w:r>
+    </w:p>
+    <w:p>
+      <w:pPr>
+        <w:pStyle w:val="ListParagraph"/>
+        <w:numPr>
+          <w:ilvl w:val="0"/>
+          <w:numId w:val="9"/>
+        </w:numPr>
+      </w:pPr>
+      <w:r>
+        <w:t xml:space="preserve">git </w:t>
+      </w:r>
+      <w:proofErr w:type="spellStart"/>
+      <w:r>
+        <w:t>init</w:t>
+      </w:r>
+      <w:proofErr w:type="spellEnd"/>
+    </w:p>
+    <w:p>
+      <w:pPr>
+        <w:pStyle w:val="ListParagraph"/>
+        <w:numPr>
+          <w:ilvl w:val="1"/>
+          <w:numId w:val="9"/>
+        </w:numPr>
+      </w:pPr>
+      <w:r>
+        <w:t xml:space="preserve">run in the project’s root directory (can also git </w:t>
+      </w:r>
+      <w:proofErr w:type="spellStart"/>
+      <w:r>
+        <w:t>init</w:t>
+      </w:r>
+      <w:proofErr w:type="spellEnd"/>
+      <w:r>
+        <w:t xml:space="preserve"> </w:t>
+      </w:r>
+      <w:r>
+        <w:rPr>
+          <w:i/>
+          <w:iCs/>
+        </w:rPr>
+        <w:t>path/to/</w:t>
+      </w:r>
+      <w:proofErr w:type="spellStart"/>
+      <w:r>
+        <w:rPr>
+          <w:i/>
+          <w:iCs/>
+        </w:rPr>
+        <w:t>dir</w:t>
+      </w:r>
+      <w:proofErr w:type="spellEnd"/>
+      <w:r>
+        <w:t>) if in any other directory</w:t>
+      </w:r>
+    </w:p>
     <w:p/>
     <w:p>
       <w:pPr>
@@ -374,6 +858,7 @@
         </w:numPr>
       </w:pPr>
       <w:r>
+        <w:lastRenderedPageBreak/>
         <w:t>ls</w:t>
       </w:r>
     </w:p>
@@ -443,9 +928,1380 @@
       <w:r>
         <w:t>displays the contents of the file</w:t>
       </w:r>
+    </w:p>
+    <w:p/>
+    <w:p>
+      <w:pPr>
+        <w:rPr>
+          <w:b/>
+          <w:bCs/>
+        </w:rPr>
+      </w:pPr>
+      <w:r>
+        <w:rPr>
+          <w:b/>
+          <w:bCs/>
+        </w:rPr>
+        <w:t>Repo Settings</w:t>
+      </w:r>
+    </w:p>
+    <w:p>
+      <w:pPr>
+        <w:pStyle w:val="ListParagraph"/>
+        <w:numPr>
+          <w:ilvl w:val="0"/>
+          <w:numId w:val="6"/>
+        </w:numPr>
+      </w:pPr>
+      <w:r>
+        <w:t>git config --list</w:t>
+      </w:r>
+    </w:p>
+    <w:p>
+      <w:pPr>
+        <w:pStyle w:val="ListParagraph"/>
+        <w:numPr>
+          <w:ilvl w:val="1"/>
+          <w:numId w:val="6"/>
+        </w:numPr>
+      </w:pPr>
+      <w:r>
+        <w:t>shows the settings</w:t>
+      </w:r>
+    </w:p>
+    <w:p>
+      <w:pPr>
+        <w:pStyle w:val="ListParagraph"/>
+        <w:numPr>
+          <w:ilvl w:val="2"/>
+          <w:numId w:val="6"/>
+        </w:numPr>
+      </w:pPr>
+      <w:r>
+        <w:t>--system</w:t>
+      </w:r>
+      <w:r>
+        <w:tab/>
+        <w:t># for every user</w:t>
+      </w:r>
+    </w:p>
+    <w:p>
+      <w:pPr>
+        <w:pStyle w:val="ListParagraph"/>
+        <w:numPr>
+          <w:ilvl w:val="2"/>
+          <w:numId w:val="6"/>
+        </w:numPr>
+      </w:pPr>
+      <w:r>
+        <w:t>--global</w:t>
+      </w:r>
+      <w:r>
+        <w:tab/>
+      </w:r>
+      <w:r>
+        <w:tab/>
+        <w:t># for every one of my projects</w:t>
+      </w:r>
+    </w:p>
+    <w:p>
+      <w:pPr>
+        <w:pStyle w:val="ListParagraph"/>
+        <w:numPr>
+          <w:ilvl w:val="2"/>
+          <w:numId w:val="6"/>
+        </w:numPr>
+      </w:pPr>
+      <w:r>
+        <w:t>--local</w:t>
+      </w:r>
+      <w:r>
+        <w:tab/>
+      </w:r>
+      <w:r>
+        <w:tab/>
+        <w:t># for a specific project</w:t>
+      </w:r>
+    </w:p>
+    <w:p>
+      <w:pPr>
+        <w:pStyle w:val="ListParagraph"/>
+        <w:numPr>
+          <w:ilvl w:val="0"/>
+          <w:numId w:val="6"/>
+        </w:numPr>
+      </w:pPr>
+      <w:r>
+        <w:rPr>
+          <w:b/>
+          <w:bCs/>
+        </w:rPr>
+        <w:t>Should always set your name and email address</w:t>
+      </w:r>
+    </w:p>
+    <w:p>
+      <w:pPr>
+        <w:pStyle w:val="ListParagraph"/>
+        <w:numPr>
+          <w:ilvl w:val="1"/>
+          <w:numId w:val="6"/>
+        </w:numPr>
+      </w:pPr>
+      <w:r>
+        <w:t xml:space="preserve">git config --global </w:t>
+      </w:r>
+      <w:r>
+        <w:rPr>
+          <w:i/>
+          <w:iCs/>
+        </w:rPr>
+        <w:t xml:space="preserve">setting.name </w:t>
+      </w:r>
+      <w:proofErr w:type="spellStart"/>
+      <w:r>
+        <w:rPr>
+          <w:i/>
+          <w:iCs/>
+        </w:rPr>
+        <w:t>setting.value</w:t>
+      </w:r>
+      <w:proofErr w:type="spellEnd"/>
+      <w:r>
+        <w:tab/>
+        <w:t xml:space="preserve"># replace the </w:t>
+      </w:r>
+      <w:r>
+        <w:rPr>
+          <w:i/>
+          <w:iCs/>
+        </w:rPr>
+        <w:t>setting.name</w:t>
+      </w:r>
+      <w:r>
+        <w:t xml:space="preserve"> and </w:t>
+      </w:r>
+      <w:proofErr w:type="spellStart"/>
+      <w:r>
+        <w:rPr>
+          <w:i/>
+          <w:iCs/>
+        </w:rPr>
+        <w:t>setting.value</w:t>
+      </w:r>
+      <w:proofErr w:type="spellEnd"/>
+    </w:p>
+    <w:p>
+      <w:pPr>
+        <w:pStyle w:val="ListParagraph"/>
+        <w:numPr>
+          <w:ilvl w:val="2"/>
+          <w:numId w:val="6"/>
+        </w:numPr>
+      </w:pPr>
+      <w:r>
+        <w:t>user.name</w:t>
+      </w:r>
+    </w:p>
+    <w:p>
+      <w:pPr>
+        <w:pStyle w:val="ListParagraph"/>
+        <w:numPr>
+          <w:ilvl w:val="2"/>
+          <w:numId w:val="6"/>
+        </w:numPr>
+      </w:pPr>
+      <w:proofErr w:type="spellStart"/>
+      <w:proofErr w:type="gramStart"/>
+      <w:r>
+        <w:t>user.email</w:t>
+      </w:r>
+      <w:proofErr w:type="spellEnd"/>
+      <w:proofErr w:type="gramEnd"/>
+    </w:p>
+    <w:p/>
+    <w:p>
+      <w:pPr>
+        <w:rPr>
+          <w:b/>
+          <w:bCs/>
+        </w:rPr>
+      </w:pPr>
+      <w:r>
+        <w:rPr>
+          <w:b/>
+          <w:bCs/>
+        </w:rPr>
+        <w:t>Syncing Computer Folder to a Repository</w:t>
+      </w:r>
+      <w:r>
+        <w:rPr>
+          <w:b/>
+          <w:bCs/>
+        </w:rPr>
+        <w:t xml:space="preserve"> (and checking for changes</w:t>
+      </w:r>
+      <w:r>
+        <w:rPr>
+          <w:b/>
+          <w:bCs/>
+        </w:rPr>
+        <w:t>, editing a repo</w:t>
+      </w:r>
+      <w:r>
+        <w:rPr>
+          <w:b/>
+          <w:bCs/>
+        </w:rPr>
+        <w:t>)</w:t>
+      </w:r>
+    </w:p>
+    <w:p>
+      <w:pPr>
+        <w:pStyle w:val="ListParagraph"/>
+        <w:numPr>
+          <w:ilvl w:val="0"/>
+          <w:numId w:val="2"/>
+        </w:numPr>
+        <w:rPr>
+          <w:b/>
+          <w:bCs/>
+        </w:rPr>
+      </w:pPr>
+      <w:r>
+        <w:t xml:space="preserve">The four primary commands for updating and checking the repo are in </w:t>
+      </w:r>
+      <w:r>
+        <w:rPr>
+          <w:b/>
+          <w:bCs/>
+        </w:rPr>
+        <w:t>bold</w:t>
+      </w:r>
+    </w:p>
+    <w:p>
+      <w:pPr>
+        <w:pStyle w:val="ListParagraph"/>
+        <w:numPr>
+          <w:ilvl w:val="0"/>
+          <w:numId w:val="2"/>
+        </w:numPr>
+        <w:rPr>
+          <w:b/>
+          <w:bCs/>
+        </w:rPr>
+      </w:pPr>
+      <w:r>
+        <w:rPr>
+          <w:b/>
+          <w:bCs/>
+        </w:rPr>
+        <w:t>git status</w:t>
+      </w:r>
+    </w:p>
+    <w:p>
+      <w:pPr>
+        <w:pStyle w:val="ListParagraph"/>
+        <w:numPr>
+          <w:ilvl w:val="1"/>
+          <w:numId w:val="2"/>
+        </w:numPr>
+      </w:pPr>
+      <w:r>
+        <w:t xml:space="preserve">typed in the </w:t>
+      </w:r>
+      <w:proofErr w:type="spellStart"/>
+      <w:r>
+        <w:t>conda</w:t>
+      </w:r>
+      <w:proofErr w:type="spellEnd"/>
+      <w:r>
+        <w:t xml:space="preserve"> </w:t>
+      </w:r>
+      <w:proofErr w:type="spellStart"/>
+      <w:r>
+        <w:t>cmd</w:t>
+      </w:r>
+      <w:proofErr w:type="spellEnd"/>
+      <w:r>
+        <w:t xml:space="preserve"> prompt will show any “untracked files” that have not been uploaded to GitHub</w:t>
+      </w:r>
+    </w:p>
+    <w:p>
+      <w:pPr>
+        <w:pStyle w:val="ListParagraph"/>
+        <w:numPr>
+          <w:ilvl w:val="0"/>
+          <w:numId w:val="2"/>
+        </w:numPr>
+      </w:pPr>
+      <w:r>
+        <w:t>git diff [</w:t>
+      </w:r>
+      <w:r>
+        <w:rPr>
+          <w:i/>
+          <w:iCs/>
+        </w:rPr>
+        <w:t>info</w:t>
+      </w:r>
+      <w:r>
+        <w:t>]</w:t>
+      </w:r>
+    </w:p>
+    <w:p>
+      <w:pPr>
+        <w:pStyle w:val="ListParagraph"/>
+        <w:numPr>
+          <w:ilvl w:val="1"/>
+          <w:numId w:val="2"/>
+        </w:numPr>
+      </w:pPr>
+      <w:r>
+        <w:t xml:space="preserve">shows changes to your repository with no </w:t>
+      </w:r>
+      <w:r>
+        <w:rPr>
+          <w:i/>
+          <w:iCs/>
+        </w:rPr>
+        <w:t>info</w:t>
+      </w:r>
+      <w:r>
+        <w:t xml:space="preserve"> passed</w:t>
+      </w:r>
+    </w:p>
+    <w:p>
+      <w:pPr>
+        <w:pStyle w:val="ListParagraph"/>
+        <w:numPr>
+          <w:ilvl w:val="1"/>
+          <w:numId w:val="2"/>
+        </w:numPr>
+      </w:pPr>
+      <w:r>
+        <w:t xml:space="preserve">shows changes to a </w:t>
+      </w:r>
+      <w:r>
+        <w:rPr>
+          <w:i/>
+          <w:iCs/>
+        </w:rPr>
+        <w:t>directory</w:t>
+      </w:r>
+      <w:r>
+        <w:t xml:space="preserve"> if that is passed</w:t>
+      </w:r>
+    </w:p>
+    <w:p>
+      <w:pPr>
+        <w:pStyle w:val="ListParagraph"/>
+        <w:numPr>
+          <w:ilvl w:val="1"/>
+          <w:numId w:val="2"/>
+        </w:numPr>
+      </w:pPr>
+      <w:r>
+        <w:t xml:space="preserve">shows changes to a </w:t>
+      </w:r>
+      <w:r>
+        <w:rPr>
+          <w:i/>
+          <w:iCs/>
+        </w:rPr>
+        <w:t>filename</w:t>
+      </w:r>
+      <w:r>
+        <w:t xml:space="preserve"> if that is passed</w:t>
+      </w:r>
+    </w:p>
+    <w:p>
+      <w:pPr>
+        <w:pStyle w:val="ListParagraph"/>
+        <w:numPr>
+          <w:ilvl w:val="1"/>
+          <w:numId w:val="2"/>
+        </w:numPr>
+      </w:pPr>
+      <w:r>
+        <w:t xml:space="preserve">git diff </w:t>
+      </w:r>
+      <w:r>
+        <w:rPr>
+          <w:i/>
+          <w:iCs/>
+        </w:rPr>
+        <w:t>ID</w:t>
+      </w:r>
+      <w:proofErr w:type="gramStart"/>
+      <w:r>
+        <w:rPr>
+          <w:i/>
+          <w:iCs/>
+        </w:rPr>
+        <w:t>1..</w:t>
+      </w:r>
+      <w:proofErr w:type="gramEnd"/>
+      <w:r>
+        <w:rPr>
+          <w:i/>
+          <w:iCs/>
+        </w:rPr>
+        <w:t>ID2</w:t>
+      </w:r>
+    </w:p>
+    <w:p>
+      <w:pPr>
+        <w:pStyle w:val="ListParagraph"/>
+        <w:numPr>
+          <w:ilvl w:val="2"/>
+          <w:numId w:val="2"/>
+        </w:numPr>
+      </w:pPr>
+      <w:r>
+        <w:t>use two different commits separated by two dots to see what changed between two commits</w:t>
+      </w:r>
+    </w:p>
+    <w:p>
+      <w:pPr>
+        <w:pStyle w:val="ListParagraph"/>
+        <w:numPr>
+          <w:ilvl w:val="2"/>
+          <w:numId w:val="2"/>
+        </w:numPr>
+      </w:pPr>
+      <w:r>
+        <w:t>ID1 can be HEAD and ID2 HEAD~1</w:t>
+      </w:r>
+    </w:p>
+    <w:p>
+      <w:pPr>
+        <w:pStyle w:val="ListParagraph"/>
+        <w:numPr>
+          <w:ilvl w:val="3"/>
+          <w:numId w:val="2"/>
+        </w:numPr>
+      </w:pPr>
+      <w:r>
+        <w:t>HEAD is the most recent</w:t>
+      </w:r>
+    </w:p>
+    <w:p>
+      <w:pPr>
+        <w:pStyle w:val="ListParagraph"/>
+        <w:numPr>
+          <w:ilvl w:val="3"/>
+          <w:numId w:val="2"/>
+        </w:numPr>
+      </w:pPr>
+      <w:r>
+        <w:t>HEAD~1 is one before that</w:t>
+      </w:r>
+    </w:p>
+    <w:p>
+      <w:pPr>
+        <w:pStyle w:val="ListParagraph"/>
+        <w:numPr>
+          <w:ilvl w:val="3"/>
+          <w:numId w:val="2"/>
+        </w:numPr>
+      </w:pPr>
+      <w:r>
+        <w:t>HEAD~2 is two before that and so on</w:t>
+      </w:r>
+    </w:p>
+    <w:p>
+      <w:pPr>
+        <w:pStyle w:val="ListParagraph"/>
+        <w:numPr>
+          <w:ilvl w:val="2"/>
+          <w:numId w:val="2"/>
+        </w:numPr>
+      </w:pPr>
+      <w:r>
+        <w:t>ID1 and ID2 can be different branches</w:t>
+      </w:r>
+    </w:p>
+    <w:p>
+      <w:pPr>
+        <w:pStyle w:val="ListParagraph"/>
+        <w:numPr>
+          <w:ilvl w:val="0"/>
+          <w:numId w:val="2"/>
+        </w:numPr>
+      </w:pPr>
+      <w:r>
+        <w:t xml:space="preserve">git annotate </w:t>
+      </w:r>
+      <w:r>
+        <w:rPr>
+          <w:i/>
+          <w:iCs/>
+        </w:rPr>
+        <w:t>file</w:t>
+      </w:r>
+    </w:p>
+    <w:p>
+      <w:pPr>
+        <w:pStyle w:val="ListParagraph"/>
+        <w:numPr>
+          <w:ilvl w:val="1"/>
+          <w:numId w:val="2"/>
+        </w:numPr>
+      </w:pPr>
+      <w:r>
+        <w:t>shows who made the last change to each line of a file and when</w:t>
+      </w:r>
+    </w:p>
+    <w:p>
+      <w:pPr>
+        <w:pStyle w:val="ListParagraph"/>
+        <w:numPr>
+          <w:ilvl w:val="0"/>
+          <w:numId w:val="2"/>
+        </w:numPr>
+        <w:rPr>
+          <w:b/>
+          <w:bCs/>
+        </w:rPr>
+      </w:pPr>
+      <w:r>
+        <w:rPr>
+          <w:b/>
+          <w:bCs/>
+        </w:rPr>
+        <w:t xml:space="preserve">git add </w:t>
+      </w:r>
+      <w:r>
+        <w:rPr>
+          <w:b/>
+          <w:bCs/>
+          <w:i/>
+          <w:iCs/>
+        </w:rPr>
+        <w:t>filename</w:t>
+      </w:r>
+    </w:p>
+    <w:p>
+      <w:pPr>
+        <w:pStyle w:val="ListParagraph"/>
+        <w:numPr>
+          <w:ilvl w:val="1"/>
+          <w:numId w:val="2"/>
+        </w:numPr>
+      </w:pPr>
+      <w:r>
+        <w:t>will track a file and add it to a commit (that will need to be pushed to GitHub)</w:t>
+      </w:r>
+    </w:p>
+    <w:p>
+      <w:pPr>
+        <w:pStyle w:val="ListParagraph"/>
+        <w:numPr>
+          <w:ilvl w:val="1"/>
+          <w:numId w:val="2"/>
+        </w:numPr>
+      </w:pPr>
+      <w:r>
+        <w:t xml:space="preserve">git </w:t>
+      </w:r>
+      <w:proofErr w:type="gramStart"/>
+      <w:r>
+        <w:t>add .</w:t>
+      </w:r>
+      <w:proofErr w:type="gramEnd"/>
+      <w:r>
+        <w:tab/>
+      </w:r>
+      <w:r>
+        <w:tab/>
+        <w:t># adds every file to a commit</w:t>
+      </w:r>
+    </w:p>
+    <w:p>
+      <w:pPr>
+        <w:pStyle w:val="ListParagraph"/>
+        <w:numPr>
+          <w:ilvl w:val="0"/>
+          <w:numId w:val="2"/>
+        </w:numPr>
+      </w:pPr>
+      <w:r>
+        <w:t xml:space="preserve">git reset HEAD </w:t>
+      </w:r>
+      <w:r>
+        <w:rPr>
+          <w:i/>
+          <w:iCs/>
+        </w:rPr>
+        <w:t>path/to/file</w:t>
+      </w:r>
+    </w:p>
+    <w:p>
+      <w:pPr>
+        <w:pStyle w:val="ListParagraph"/>
+        <w:numPr>
+          <w:ilvl w:val="1"/>
+          <w:numId w:val="2"/>
+        </w:numPr>
+      </w:pPr>
+      <w:r>
+        <w:t xml:space="preserve">will </w:t>
+      </w:r>
+      <w:proofErr w:type="spellStart"/>
+      <w:r>
+        <w:t>unstage</w:t>
+      </w:r>
+      <w:proofErr w:type="spellEnd"/>
+      <w:r>
+        <w:t xml:space="preserve"> a file that has been git added</w:t>
+      </w:r>
+    </w:p>
+    <w:p>
+      <w:pPr>
+        <w:pStyle w:val="ListParagraph"/>
+        <w:numPr>
+          <w:ilvl w:val="0"/>
+          <w:numId w:val="2"/>
+        </w:numPr>
+      </w:pPr>
+      <w:r>
+        <w:t xml:space="preserve">git checkout -- </w:t>
+      </w:r>
+      <w:r>
+        <w:rPr>
+          <w:i/>
+          <w:iCs/>
+        </w:rPr>
+        <w:t>filename</w:t>
+      </w:r>
+    </w:p>
+    <w:p>
+      <w:pPr>
+        <w:pStyle w:val="ListParagraph"/>
+        <w:numPr>
+          <w:ilvl w:val="1"/>
+          <w:numId w:val="2"/>
+        </w:numPr>
+      </w:pPr>
+      <w:r>
+        <w:t>will delete (permanently) any changes to a file that have not yet been git added to the staging area</w:t>
+      </w:r>
+      <w:r>
+        <w:t xml:space="preserve"> or have been removed from the staging area</w:t>
+      </w:r>
+    </w:p>
+    <w:p>
+      <w:pPr>
+        <w:pStyle w:val="ListParagraph"/>
+        <w:numPr>
+          <w:ilvl w:val="0"/>
+          <w:numId w:val="2"/>
+        </w:numPr>
+      </w:pPr>
+      <w:r>
+        <w:t xml:space="preserve">git checkout </w:t>
+      </w:r>
+      <w:r>
+        <w:rPr>
+          <w:i/>
+          <w:iCs/>
+        </w:rPr>
+        <w:t>hash</w:t>
+      </w:r>
+      <w:r>
+        <w:t xml:space="preserve"> </w:t>
+      </w:r>
+      <w:r>
+        <w:rPr>
+          <w:i/>
+          <w:iCs/>
+        </w:rPr>
+        <w:t>filename</w:t>
+      </w:r>
+    </w:p>
+    <w:p>
+      <w:pPr>
+        <w:pStyle w:val="ListParagraph"/>
+        <w:numPr>
+          <w:ilvl w:val="1"/>
+          <w:numId w:val="2"/>
+        </w:numPr>
+      </w:pPr>
+      <w:r>
+        <w:t xml:space="preserve">will restore a file to the </w:t>
+      </w:r>
+      <w:r>
+        <w:rPr>
+          <w:i/>
+          <w:iCs/>
+        </w:rPr>
+        <w:t>hash</w:t>
+      </w:r>
+      <w:r>
+        <w:t xml:space="preserve"> (commit hash) you specify</w:t>
+      </w:r>
+    </w:p>
+    <w:p>
+      <w:pPr>
+        <w:pStyle w:val="ListParagraph"/>
+        <w:numPr>
+          <w:ilvl w:val="2"/>
+          <w:numId w:val="2"/>
+        </w:numPr>
+      </w:pPr>
+      <w:r>
+        <w:t>usually only need the first several chars of the hash</w:t>
+      </w:r>
+    </w:p>
+    <w:p>
+      <w:pPr>
+        <w:pStyle w:val="ListParagraph"/>
+        <w:numPr>
+          <w:ilvl w:val="2"/>
+          <w:numId w:val="2"/>
+        </w:numPr>
+      </w:pPr>
+      <w:r>
+        <w:t>does so as a new commit, so you can undo your undo by restoring a different commit</w:t>
+      </w:r>
+    </w:p>
+    <w:p>
+      <w:pPr>
+        <w:pStyle w:val="ListParagraph"/>
+        <w:numPr>
+          <w:ilvl w:val="0"/>
+          <w:numId w:val="2"/>
+        </w:numPr>
+      </w:pPr>
+      <w:r>
+        <w:t xml:space="preserve">git rm </w:t>
+      </w:r>
+      <w:r>
+        <w:rPr>
+          <w:i/>
+          <w:iCs/>
+        </w:rPr>
+        <w:t>filename</w:t>
+      </w:r>
+    </w:p>
+    <w:p>
+      <w:pPr>
+        <w:pStyle w:val="ListParagraph"/>
+        <w:numPr>
+          <w:ilvl w:val="1"/>
+          <w:numId w:val="2"/>
+        </w:numPr>
+      </w:pPr>
+      <w:r>
+        <w:t>will remove a file and stage the removal of that file (git add) all in one step</w:t>
+      </w:r>
+    </w:p>
+    <w:p>
+      <w:pPr>
+        <w:pStyle w:val="ListParagraph"/>
+        <w:numPr>
+          <w:ilvl w:val="0"/>
+          <w:numId w:val="2"/>
+        </w:numPr>
+        <w:rPr>
+          <w:b/>
+          <w:bCs/>
+        </w:rPr>
+      </w:pPr>
+      <w:r>
+        <w:rPr>
+          <w:b/>
+          <w:bCs/>
+        </w:rPr>
+        <w:t xml:space="preserve">git commit -m </w:t>
+      </w:r>
+      <w:r>
+        <w:rPr>
+          <w:b/>
+          <w:bCs/>
+        </w:rPr>
+        <w:t>“</w:t>
+      </w:r>
+      <w:r>
+        <w:rPr>
+          <w:b/>
+          <w:bCs/>
+          <w:i/>
+          <w:iCs/>
+        </w:rPr>
+        <w:t>message</w:t>
+      </w:r>
+      <w:r>
+        <w:rPr>
+          <w:b/>
+          <w:bCs/>
+        </w:rPr>
+        <w:t>”</w:t>
+      </w:r>
+    </w:p>
+    <w:p>
+      <w:pPr>
+        <w:pStyle w:val="ListParagraph"/>
+        <w:numPr>
+          <w:ilvl w:val="1"/>
+          <w:numId w:val="2"/>
+        </w:numPr>
+      </w:pPr>
+      <w:r>
+        <w:t xml:space="preserve">your message goes in </w:t>
+      </w:r>
+      <w:r>
+        <w:t>double</w:t>
+      </w:r>
+      <w:r>
+        <w:t xml:space="preserve"> quotes</w:t>
+      </w:r>
+      <w:r>
+        <w:t xml:space="preserve"> (in anaconda prompt)</w:t>
+      </w:r>
+      <w:r>
+        <w:t xml:space="preserve"> and is a way to identify and track commits (it can have spaces)</w:t>
+      </w:r>
+    </w:p>
+    <w:p>
+      <w:pPr>
+        <w:pStyle w:val="ListParagraph"/>
+        <w:numPr>
+          <w:ilvl w:val="1"/>
+          <w:numId w:val="2"/>
+        </w:numPr>
+      </w:pPr>
+      <w:r>
+        <w:lastRenderedPageBreak/>
+        <w:t>may get an error if your global email and global name aren’t set, so set them if necessary</w:t>
+      </w:r>
+    </w:p>
+    <w:p>
+      <w:pPr>
+        <w:pStyle w:val="ListParagraph"/>
+        <w:numPr>
+          <w:ilvl w:val="1"/>
+          <w:numId w:val="2"/>
+        </w:numPr>
+      </w:pPr>
+      <w:r>
+        <w:t>still need to push the commit to GitHub</w:t>
+      </w:r>
+    </w:p>
+    <w:p>
+      <w:pPr>
+        <w:pStyle w:val="ListParagraph"/>
+        <w:numPr>
+          <w:ilvl w:val="1"/>
+          <w:numId w:val="2"/>
+        </w:numPr>
+      </w:pPr>
+      <w:r>
+        <w:t>omit the -m “message” to open a text editor to provide more detailed info</w:t>
+      </w:r>
+    </w:p>
+    <w:p>
+      <w:pPr>
+        <w:pStyle w:val="ListParagraph"/>
+        <w:numPr>
+          <w:ilvl w:val="2"/>
+          <w:numId w:val="2"/>
+        </w:numPr>
+      </w:pPr>
+      <w:r>
+        <w:t>ctrl o to save</w:t>
+      </w:r>
+    </w:p>
+    <w:p>
+      <w:pPr>
+        <w:pStyle w:val="ListParagraph"/>
+        <w:numPr>
+          <w:ilvl w:val="2"/>
+          <w:numId w:val="2"/>
+        </w:numPr>
+      </w:pPr>
+      <w:r>
+        <w:t>ctrl x to exit</w:t>
+      </w:r>
+    </w:p>
+    <w:p>
+      <w:pPr>
+        <w:pStyle w:val="ListParagraph"/>
+        <w:numPr>
+          <w:ilvl w:val="2"/>
+          <w:numId w:val="2"/>
+        </w:numPr>
+      </w:pPr>
+      <w:r>
+        <w:t xml:space="preserve">ctrl m for </w:t>
+      </w:r>
+      <w:proofErr w:type="spellStart"/>
+      <w:r>
+        <w:t>ms-dos</w:t>
+      </w:r>
+      <w:proofErr w:type="spellEnd"/>
+      <w:r>
+        <w:t xml:space="preserve"> format</w:t>
+      </w:r>
+    </w:p>
+    <w:p>
+      <w:pPr>
+        <w:pStyle w:val="ListParagraph"/>
+        <w:numPr>
+          <w:ilvl w:val="3"/>
+          <w:numId w:val="2"/>
+        </w:numPr>
+      </w:pPr>
+      <w:r>
+        <w:t>look for questions that need answering, ctrl-</w:t>
+      </w:r>
+      <w:r>
+        <w:rPr>
+          <w:i/>
+          <w:iCs/>
+        </w:rPr>
+        <w:t>char</w:t>
+      </w:r>
+    </w:p>
+    <w:p>
+      <w:pPr>
+        <w:pStyle w:val="ListParagraph"/>
+        <w:numPr>
+          <w:ilvl w:val="0"/>
+          <w:numId w:val="2"/>
+        </w:numPr>
+        <w:rPr>
+          <w:b/>
+          <w:bCs/>
+        </w:rPr>
+      </w:pPr>
+      <w:r>
+        <w:rPr>
+          <w:b/>
+          <w:bCs/>
+        </w:rPr>
+        <w:t>git push origin master</w:t>
+      </w:r>
+    </w:p>
+    <w:p>
+      <w:pPr>
+        <w:pStyle w:val="ListParagraph"/>
+        <w:numPr>
+          <w:ilvl w:val="1"/>
+          <w:numId w:val="2"/>
+        </w:numPr>
+      </w:pPr>
+      <w:r>
+        <w:t>to sync and save the changes</w:t>
+      </w:r>
+    </w:p>
+    <w:p>
+      <w:pPr>
+        <w:pStyle w:val="ListParagraph"/>
+        <w:numPr>
+          <w:ilvl w:val="1"/>
+          <w:numId w:val="2"/>
+        </w:numPr>
+      </w:pPr>
+      <w:r>
+        <w:t xml:space="preserve">actual syntax is </w:t>
+      </w:r>
+      <w:r>
+        <w:rPr>
+          <w:b/>
+          <w:bCs/>
+        </w:rPr>
+        <w:t xml:space="preserve">git </w:t>
+      </w:r>
+      <w:proofErr w:type="spellStart"/>
+      <w:r>
+        <w:rPr>
+          <w:b/>
+          <w:bCs/>
+        </w:rPr>
+        <w:t>puch</w:t>
+      </w:r>
+      <w:proofErr w:type="spellEnd"/>
+      <w:r>
+        <w:rPr>
+          <w:b/>
+          <w:bCs/>
+        </w:rPr>
+        <w:t xml:space="preserve"> </w:t>
+      </w:r>
+      <w:r>
+        <w:rPr>
+          <w:b/>
+          <w:bCs/>
+          <w:i/>
+          <w:iCs/>
+        </w:rPr>
+        <w:t>remote-name branch-name</w:t>
+      </w:r>
+    </w:p>
+    <w:p>
+      <w:pPr>
+        <w:pStyle w:val="ListParagraph"/>
+        <w:numPr>
+          <w:ilvl w:val="2"/>
+          <w:numId w:val="2"/>
+        </w:numPr>
+      </w:pPr>
+      <w:r>
+        <w:t>for basic GitHub/Springboard, the remote is origin and the branch is master</w:t>
+      </w:r>
+    </w:p>
+    <w:p>
+      <w:pPr>
+        <w:pStyle w:val="ListParagraph"/>
+        <w:numPr>
+          <w:ilvl w:val="0"/>
+          <w:numId w:val="2"/>
+        </w:numPr>
+      </w:pPr>
+      <w:r>
+        <w:t>git log</w:t>
+      </w:r>
+      <w:r>
+        <w:t xml:space="preserve"> [</w:t>
+      </w:r>
+      <w:r>
+        <w:rPr>
+          <w:i/>
+          <w:iCs/>
+        </w:rPr>
+        <w:t>info</w:t>
+      </w:r>
+      <w:r>
+        <w:t>]</w:t>
+      </w:r>
+    </w:p>
+    <w:p>
+      <w:pPr>
+        <w:pStyle w:val="ListParagraph"/>
+        <w:numPr>
+          <w:ilvl w:val="1"/>
+          <w:numId w:val="2"/>
+        </w:numPr>
+      </w:pPr>
+      <w:r>
+        <w:t>shows changes to a repository</w:t>
+      </w:r>
+      <w:r>
+        <w:t>, directory, or filename</w:t>
+      </w:r>
+    </w:p>
+    <w:p>
+      <w:pPr>
+        <w:pStyle w:val="ListParagraph"/>
+        <w:numPr>
+          <w:ilvl w:val="1"/>
+          <w:numId w:val="2"/>
+        </w:numPr>
+      </w:pPr>
+      <w:r>
+        <w:t xml:space="preserve">git log -3 </w:t>
+      </w:r>
+      <w:r>
+        <w:rPr>
+          <w:i/>
+          <w:iCs/>
+        </w:rPr>
+        <w:t>filename</w:t>
+      </w:r>
+    </w:p>
+    <w:p>
+      <w:pPr>
+        <w:pStyle w:val="ListParagraph"/>
+        <w:numPr>
+          <w:ilvl w:val="2"/>
+          <w:numId w:val="2"/>
+        </w:numPr>
+      </w:pPr>
+      <w:r>
+        <w:t xml:space="preserve">will show you only the last 3 commits for your </w:t>
+      </w:r>
+      <w:r>
+        <w:rPr>
+          <w:i/>
+          <w:iCs/>
+        </w:rPr>
+        <w:t>filename</w:t>
+      </w:r>
+    </w:p>
+    <w:p/>
+    <w:p>
+      <w:pPr>
+        <w:rPr>
+          <w:b/>
+          <w:bCs/>
+        </w:rPr>
+      </w:pPr>
+      <w:r>
+        <w:rPr>
+          <w:b/>
+          <w:bCs/>
+        </w:rPr>
+        <w:t>Syncing Repository to your Computer</w:t>
+      </w:r>
+    </w:p>
+    <w:p>
+      <w:pPr>
+        <w:pStyle w:val="ListParagraph"/>
+        <w:numPr>
+          <w:ilvl w:val="0"/>
+          <w:numId w:val="3"/>
+        </w:numPr>
+      </w:pPr>
+      <w:r>
+        <w:t>GitHub</w:t>
+      </w:r>
+    </w:p>
+    <w:p>
+      <w:pPr>
+        <w:pStyle w:val="ListParagraph"/>
+        <w:numPr>
+          <w:ilvl w:val="1"/>
+          <w:numId w:val="3"/>
+        </w:numPr>
+      </w:pPr>
+      <w:r>
+        <w:t xml:space="preserve">git pull (paste the copied </w:t>
+      </w:r>
+      <w:proofErr w:type="spellStart"/>
+      <w:r>
+        <w:t>url</w:t>
+      </w:r>
+      <w:proofErr w:type="spellEnd"/>
+      <w:r>
+        <w:t xml:space="preserve"> from clone/download button)</w:t>
+      </w:r>
+    </w:p>
+    <w:p>
+      <w:pPr>
+        <w:pStyle w:val="ListParagraph"/>
+        <w:numPr>
+          <w:ilvl w:val="2"/>
+          <w:numId w:val="3"/>
+        </w:numPr>
+      </w:pPr>
+      <w:r>
+        <w:t>git pull origin master</w:t>
+      </w:r>
+      <w:r>
+        <w:tab/>
+        <w:t># to pull from the original repo on GitHub</w:t>
+      </w:r>
+    </w:p>
+    <w:p>
+      <w:pPr>
+        <w:pStyle w:val="ListParagraph"/>
+        <w:numPr>
+          <w:ilvl w:val="3"/>
+          <w:numId w:val="3"/>
+        </w:numPr>
+      </w:pPr>
+      <w:r>
+        <w:t>add flag --no-edit to keep the editor from opening</w:t>
+      </w:r>
+    </w:p>
+    <w:p>
+      <w:pPr>
+        <w:pStyle w:val="ListParagraph"/>
+        <w:numPr>
+          <w:ilvl w:val="4"/>
+          <w:numId w:val="3"/>
+        </w:numPr>
+      </w:pPr>
+      <w:r>
+        <w:t>git pull --no-edit origin master</w:t>
+      </w:r>
       <w:bookmarkStart w:id="0" w:name="_GoBack"/>
       <w:bookmarkEnd w:id="0"/>
     </w:p>
+    <w:p>
+      <w:pPr>
+        <w:pStyle w:val="ListParagraph"/>
+        <w:numPr>
+          <w:ilvl w:val="2"/>
+          <w:numId w:val="3"/>
+        </w:numPr>
+      </w:pPr>
+      <w:r>
+        <w:t xml:space="preserve">navigate to the proper </w:t>
+      </w:r>
+      <w:proofErr w:type="spellStart"/>
+      <w:r>
+        <w:t>cmd</w:t>
+      </w:r>
+      <w:proofErr w:type="spellEnd"/>
+      <w:r>
+        <w:t xml:space="preserve"> </w:t>
+      </w:r>
+      <w:proofErr w:type="spellStart"/>
+      <w:r>
+        <w:t>dir</w:t>
+      </w:r>
+      <w:proofErr w:type="spellEnd"/>
+      <w:r>
+        <w:t xml:space="preserve"> first</w:t>
+      </w:r>
+    </w:p>
+    <w:p>
+      <w:pPr>
+        <w:pStyle w:val="ListParagraph"/>
+        <w:numPr>
+          <w:ilvl w:val="2"/>
+          <w:numId w:val="3"/>
+        </w:numPr>
+      </w:pPr>
+      <w:r>
+        <w:t>will pull files from GitHub to your computer if you have already cloned the repo</w:t>
+      </w:r>
+    </w:p>
+    <w:p>
+      <w:pPr>
+        <w:pStyle w:val="ListParagraph"/>
+        <w:numPr>
+          <w:ilvl w:val="0"/>
+          <w:numId w:val="3"/>
+        </w:numPr>
+      </w:pPr>
+      <w:r>
+        <w:t>CMD</w:t>
+      </w:r>
+    </w:p>
+    <w:p>
+      <w:pPr>
+        <w:pStyle w:val="ListParagraph"/>
+        <w:numPr>
+          <w:ilvl w:val="1"/>
+          <w:numId w:val="3"/>
+        </w:numPr>
+      </w:pPr>
+      <w:r>
+        <w:t xml:space="preserve">git pull </w:t>
+      </w:r>
+      <w:r>
+        <w:rPr>
+          <w:i/>
+          <w:iCs/>
+        </w:rPr>
+        <w:t>remote branch</w:t>
+      </w:r>
+    </w:p>
+    <w:p>
+      <w:pPr>
+        <w:pStyle w:val="ListParagraph"/>
+        <w:numPr>
+          <w:ilvl w:val="2"/>
+          <w:numId w:val="3"/>
+        </w:numPr>
+      </w:pPr>
+      <w:r>
+        <w:t xml:space="preserve">navigate to the proper </w:t>
+      </w:r>
+      <w:proofErr w:type="spellStart"/>
+      <w:r>
+        <w:t>cmd</w:t>
+      </w:r>
+      <w:proofErr w:type="spellEnd"/>
+      <w:r>
+        <w:t xml:space="preserve"> </w:t>
+      </w:r>
+      <w:proofErr w:type="spellStart"/>
+      <w:r>
+        <w:t>dir</w:t>
+      </w:r>
+      <w:proofErr w:type="spellEnd"/>
+      <w:r>
+        <w:t xml:space="preserve"> first</w:t>
+      </w:r>
+    </w:p>
+    <w:p>
+      <w:pPr>
+        <w:pStyle w:val="ListParagraph"/>
+        <w:numPr>
+          <w:ilvl w:val="2"/>
+          <w:numId w:val="3"/>
+        </w:numPr>
+      </w:pPr>
+      <w:r>
+        <w:t>will pull files/</w:t>
+      </w:r>
+      <w:proofErr w:type="spellStart"/>
+      <w:r>
+        <w:t>dirs</w:t>
+      </w:r>
+      <w:proofErr w:type="spellEnd"/>
+      <w:r>
+        <w:t xml:space="preserve"> from the </w:t>
+      </w:r>
+      <w:r>
+        <w:rPr>
+          <w:i/>
+          <w:iCs/>
+        </w:rPr>
+        <w:t xml:space="preserve">branch </w:t>
+      </w:r>
+      <w:r>
+        <w:t xml:space="preserve">(master or other) </w:t>
+      </w:r>
+      <w:r>
+        <w:t xml:space="preserve">associated with the </w:t>
+      </w:r>
+      <w:r>
+        <w:rPr>
+          <w:i/>
+          <w:iCs/>
+        </w:rPr>
+        <w:t>remote</w:t>
+      </w:r>
+      <w:r>
+        <w:t xml:space="preserve"> supplied into the current </w:t>
+      </w:r>
+      <w:proofErr w:type="spellStart"/>
+      <w:r>
+        <w:t>dir</w:t>
+      </w:r>
+      <w:proofErr w:type="spellEnd"/>
+    </w:p>
+    <w:p>
+      <w:pPr>
+        <w:pStyle w:val="ListParagraph"/>
+        <w:numPr>
+          <w:ilvl w:val="0"/>
+          <w:numId w:val="3"/>
+        </w:numPr>
+      </w:pPr>
+      <w:r>
+        <w:t>Conflicts</w:t>
+      </w:r>
+    </w:p>
+    <w:p>
+      <w:pPr>
+        <w:pStyle w:val="ListParagraph"/>
+        <w:numPr>
+          <w:ilvl w:val="1"/>
+          <w:numId w:val="3"/>
+        </w:numPr>
+      </w:pPr>
+      <w:r>
+        <w:t>if you try to overwrite changes you have made on the local system when pulling, git stops you</w:t>
+      </w:r>
+    </w:p>
+    <w:p>
+      <w:pPr>
+        <w:pStyle w:val="ListParagraph"/>
+        <w:numPr>
+          <w:ilvl w:val="1"/>
+          <w:numId w:val="3"/>
+        </w:numPr>
+      </w:pPr>
+      <w:r>
+        <w:t>you must commit local changes or revert them before you can try to pull again</w:t>
+      </w:r>
+    </w:p>
     <w:p/>
     <w:p>
       <w:pPr>
@@ -459,7 +2315,7 @@
           <w:b/>
           <w:bCs/>
         </w:rPr>
-        <w:t>Repo Settings</w:t>
+        <w:t>Ignoring Files When Committing</w:t>
       </w:r>
     </w:p>
     <w:p>
@@ -467,925 +2323,32 @@
         <w:pStyle w:val="ListParagraph"/>
         <w:numPr>
           <w:ilvl w:val="0"/>
-          <w:numId w:val="6"/>
-        </w:numPr>
-      </w:pPr>
-      <w:r>
-        <w:t>git config --list</w:t>
-      </w:r>
-    </w:p>
-    <w:p>
-      <w:pPr>
-        <w:pStyle w:val="ListParagraph"/>
-        <w:numPr>
-          <w:ilvl w:val="1"/>
-          <w:numId w:val="6"/>
-        </w:numPr>
-      </w:pPr>
-      <w:r>
-        <w:t>shows the settings</w:t>
-      </w:r>
-    </w:p>
-    <w:p>
-      <w:pPr>
-        <w:pStyle w:val="ListParagraph"/>
-        <w:numPr>
-          <w:ilvl w:val="2"/>
-          <w:numId w:val="6"/>
-        </w:numPr>
-      </w:pPr>
-      <w:r>
-        <w:t>--system</w:t>
-      </w:r>
+          <w:numId w:val="3"/>
+        </w:numPr>
+      </w:pPr>
+      <w:r>
+        <w:t xml:space="preserve">Create a file called in the root </w:t>
+      </w:r>
+      <w:proofErr w:type="spellStart"/>
+      <w:r>
+        <w:t>dir</w:t>
+      </w:r>
+      <w:proofErr w:type="spellEnd"/>
+      <w:r>
+        <w:t xml:space="preserve"> of the repo</w:t>
+      </w:r>
+      <w:proofErr w:type="gramStart"/>
       <w:r>
         <w:tab/>
-        <w:t># for every user</w:t>
-      </w:r>
-    </w:p>
-    <w:p>
-      <w:pPr>
-        <w:pStyle w:val="ListParagraph"/>
-        <w:numPr>
-          <w:ilvl w:val="2"/>
-          <w:numId w:val="6"/>
-        </w:numPr>
-      </w:pPr>
-      <w:r>
-        <w:t>--global</w:t>
-      </w:r>
-      <w:r>
-        <w:tab/>
-      </w:r>
-      <w:r>
-        <w:tab/>
-        <w:t># for every one of my projects</w:t>
-      </w:r>
-    </w:p>
-    <w:p>
-      <w:pPr>
-        <w:pStyle w:val="ListParagraph"/>
-        <w:numPr>
-          <w:ilvl w:val="2"/>
-          <w:numId w:val="6"/>
-        </w:numPr>
-      </w:pPr>
-      <w:r>
-        <w:t>--local</w:t>
-      </w:r>
-      <w:r>
-        <w:tab/>
-      </w:r>
-      <w:r>
-        <w:tab/>
-        <w:t># for a specific project</w:t>
-      </w:r>
-    </w:p>
-    <w:p>
-      <w:pPr>
-        <w:pStyle w:val="ListParagraph"/>
-        <w:numPr>
-          <w:ilvl w:val="0"/>
-          <w:numId w:val="6"/>
-        </w:numPr>
-      </w:pPr>
-      <w:r>
-        <w:rPr>
-          <w:b/>
-          <w:bCs/>
-        </w:rPr>
-        <w:t>Should always set your name and email address</w:t>
-      </w:r>
-    </w:p>
-    <w:p>
-      <w:pPr>
-        <w:pStyle w:val="ListParagraph"/>
-        <w:numPr>
-          <w:ilvl w:val="1"/>
-          <w:numId w:val="6"/>
-        </w:numPr>
-      </w:pPr>
-      <w:r>
-        <w:t xml:space="preserve">git config --global </w:t>
-      </w:r>
-      <w:r>
-        <w:rPr>
-          <w:i/>
-          <w:iCs/>
-        </w:rPr>
-        <w:t xml:space="preserve">setting.name </w:t>
+        <w:t>.</w:t>
       </w:r>
       <w:proofErr w:type="spellStart"/>
       <w:r>
-        <w:rPr>
-          <w:i/>
-          <w:iCs/>
-        </w:rPr>
-        <w:t>setting.value</w:t>
-      </w:r>
-      <w:proofErr w:type="spellEnd"/>
-      <w:r>
-        <w:tab/>
-        <w:t xml:space="preserve"># replace the </w:t>
-      </w:r>
-      <w:r>
-        <w:rPr>
-          <w:i/>
-          <w:iCs/>
-        </w:rPr>
-        <w:t>setting.name</w:t>
-      </w:r>
-      <w:r>
-        <w:t xml:space="preserve"> and </w:t>
-      </w:r>
-      <w:proofErr w:type="spellStart"/>
-      <w:r>
-        <w:rPr>
-          <w:i/>
-          <w:iCs/>
-        </w:rPr>
-        <w:t>setting.value</w:t>
-      </w:r>
-      <w:proofErr w:type="spellEnd"/>
-    </w:p>
-    <w:p>
-      <w:pPr>
-        <w:pStyle w:val="ListParagraph"/>
-        <w:numPr>
-          <w:ilvl w:val="2"/>
-          <w:numId w:val="6"/>
-        </w:numPr>
-      </w:pPr>
-      <w:r>
-        <w:t>user.name</w:t>
-      </w:r>
-    </w:p>
-    <w:p>
-      <w:pPr>
-        <w:pStyle w:val="ListParagraph"/>
-        <w:numPr>
-          <w:ilvl w:val="2"/>
-          <w:numId w:val="6"/>
-        </w:numPr>
-      </w:pPr>
-      <w:proofErr w:type="spellStart"/>
-      <w:proofErr w:type="gramStart"/>
-      <w:r>
-        <w:t>user.email</w:t>
+        <w:t>gitignore</w:t>
       </w:r>
       <w:proofErr w:type="spellEnd"/>
       <w:proofErr w:type="gramEnd"/>
     </w:p>
-    <w:p/>
-    <w:p>
-      <w:pPr>
-        <w:rPr>
-          <w:b/>
-          <w:bCs/>
-        </w:rPr>
-      </w:pPr>
-      <w:r>
-        <w:rPr>
-          <w:b/>
-          <w:bCs/>
-        </w:rPr>
-        <w:t>Syncing Computer Folder to a Repository</w:t>
-      </w:r>
-      <w:r>
-        <w:rPr>
-          <w:b/>
-          <w:bCs/>
-        </w:rPr>
-        <w:t xml:space="preserve"> (and checking for changes)</w:t>
-      </w:r>
-    </w:p>
-    <w:p>
-      <w:pPr>
-        <w:pStyle w:val="ListParagraph"/>
-        <w:numPr>
-          <w:ilvl w:val="0"/>
-          <w:numId w:val="2"/>
-        </w:numPr>
-        <w:rPr>
-          <w:b/>
-          <w:bCs/>
-        </w:rPr>
-      </w:pPr>
-      <w:r>
-        <w:t xml:space="preserve">The four primary commands for updating and checking the repo are in </w:t>
-      </w:r>
-      <w:r>
-        <w:rPr>
-          <w:b/>
-          <w:bCs/>
-        </w:rPr>
-        <w:t>bold</w:t>
-      </w:r>
-    </w:p>
-    <w:p>
-      <w:pPr>
-        <w:pStyle w:val="ListParagraph"/>
-        <w:numPr>
-          <w:ilvl w:val="0"/>
-          <w:numId w:val="2"/>
-        </w:numPr>
-        <w:rPr>
-          <w:b/>
-          <w:bCs/>
-        </w:rPr>
-      </w:pPr>
-      <w:r>
-        <w:rPr>
-          <w:b/>
-          <w:bCs/>
-        </w:rPr>
-        <w:t>git status</w:t>
-      </w:r>
-    </w:p>
-    <w:p>
-      <w:pPr>
-        <w:pStyle w:val="ListParagraph"/>
-        <w:numPr>
-          <w:ilvl w:val="1"/>
-          <w:numId w:val="2"/>
-        </w:numPr>
-      </w:pPr>
-      <w:r>
-        <w:t xml:space="preserve">typed in the </w:t>
-      </w:r>
-      <w:proofErr w:type="spellStart"/>
-      <w:r>
-        <w:t>conda</w:t>
-      </w:r>
-      <w:proofErr w:type="spellEnd"/>
-      <w:r>
-        <w:t xml:space="preserve"> </w:t>
-      </w:r>
-      <w:proofErr w:type="spellStart"/>
-      <w:r>
-        <w:t>cmd</w:t>
-      </w:r>
-      <w:proofErr w:type="spellEnd"/>
-      <w:r>
-        <w:t xml:space="preserve"> prompt will show any “untracked files” that have not been uploaded to GitHub</w:t>
-      </w:r>
-    </w:p>
-    <w:p>
-      <w:pPr>
-        <w:pStyle w:val="ListParagraph"/>
-        <w:numPr>
-          <w:ilvl w:val="0"/>
-          <w:numId w:val="2"/>
-        </w:numPr>
-      </w:pPr>
-      <w:r>
-        <w:t>git diff [</w:t>
-      </w:r>
-      <w:r>
-        <w:rPr>
-          <w:i/>
-          <w:iCs/>
-        </w:rPr>
-        <w:t>info</w:t>
-      </w:r>
-      <w:r>
-        <w:t>]</w:t>
-      </w:r>
-    </w:p>
-    <w:p>
-      <w:pPr>
-        <w:pStyle w:val="ListParagraph"/>
-        <w:numPr>
-          <w:ilvl w:val="1"/>
-          <w:numId w:val="2"/>
-        </w:numPr>
-      </w:pPr>
-      <w:r>
-        <w:t xml:space="preserve">shows changes to your repository with no </w:t>
-      </w:r>
-      <w:r>
-        <w:rPr>
-          <w:i/>
-          <w:iCs/>
-        </w:rPr>
-        <w:t>info</w:t>
-      </w:r>
-      <w:r>
-        <w:t xml:space="preserve"> passed</w:t>
-      </w:r>
-    </w:p>
-    <w:p>
-      <w:pPr>
-        <w:pStyle w:val="ListParagraph"/>
-        <w:numPr>
-          <w:ilvl w:val="1"/>
-          <w:numId w:val="2"/>
-        </w:numPr>
-      </w:pPr>
-      <w:r>
-        <w:t xml:space="preserve">shows changes to a </w:t>
-      </w:r>
-      <w:r>
-        <w:rPr>
-          <w:i/>
-          <w:iCs/>
-        </w:rPr>
-        <w:t>directory</w:t>
-      </w:r>
-      <w:r>
-        <w:t xml:space="preserve"> if that is passed</w:t>
-      </w:r>
-    </w:p>
-    <w:p>
-      <w:pPr>
-        <w:pStyle w:val="ListParagraph"/>
-        <w:numPr>
-          <w:ilvl w:val="1"/>
-          <w:numId w:val="2"/>
-        </w:numPr>
-      </w:pPr>
-      <w:r>
-        <w:t xml:space="preserve">shows changes to a </w:t>
-      </w:r>
-      <w:r>
-        <w:rPr>
-          <w:i/>
-          <w:iCs/>
-        </w:rPr>
-        <w:t>filename</w:t>
-      </w:r>
-      <w:r>
-        <w:t xml:space="preserve"> if that is passed</w:t>
-      </w:r>
-    </w:p>
-    <w:p>
-      <w:pPr>
-        <w:pStyle w:val="ListParagraph"/>
-        <w:numPr>
-          <w:ilvl w:val="1"/>
-          <w:numId w:val="2"/>
-        </w:numPr>
-      </w:pPr>
-      <w:r>
-        <w:t xml:space="preserve">git diff </w:t>
-      </w:r>
-      <w:r>
-        <w:rPr>
-          <w:i/>
-          <w:iCs/>
-        </w:rPr>
-        <w:t>ID</w:t>
-      </w:r>
-      <w:proofErr w:type="gramStart"/>
-      <w:r>
-        <w:rPr>
-          <w:i/>
-          <w:iCs/>
-        </w:rPr>
-        <w:t>1..</w:t>
-      </w:r>
-      <w:proofErr w:type="gramEnd"/>
-      <w:r>
-        <w:rPr>
-          <w:i/>
-          <w:iCs/>
-        </w:rPr>
-        <w:t>ID2</w:t>
-      </w:r>
-    </w:p>
-    <w:p>
-      <w:pPr>
-        <w:pStyle w:val="ListParagraph"/>
-        <w:numPr>
-          <w:ilvl w:val="2"/>
-          <w:numId w:val="2"/>
-        </w:numPr>
-      </w:pPr>
-      <w:r>
-        <w:lastRenderedPageBreak/>
-        <w:t>use two different commits separated by two dots to see what changed between two commits</w:t>
-      </w:r>
-    </w:p>
-    <w:p>
-      <w:pPr>
-        <w:pStyle w:val="ListParagraph"/>
-        <w:numPr>
-          <w:ilvl w:val="2"/>
-          <w:numId w:val="2"/>
-        </w:numPr>
-      </w:pPr>
-      <w:r>
-        <w:t>ID1 can be HEAD and ID2 HEAD~1</w:t>
-      </w:r>
-    </w:p>
-    <w:p>
-      <w:pPr>
-        <w:pStyle w:val="ListParagraph"/>
-        <w:numPr>
-          <w:ilvl w:val="3"/>
-          <w:numId w:val="2"/>
-        </w:numPr>
-      </w:pPr>
-      <w:r>
-        <w:t>HEAD is the most recent</w:t>
-      </w:r>
-    </w:p>
-    <w:p>
-      <w:pPr>
-        <w:pStyle w:val="ListParagraph"/>
-        <w:numPr>
-          <w:ilvl w:val="3"/>
-          <w:numId w:val="2"/>
-        </w:numPr>
-      </w:pPr>
-      <w:r>
-        <w:t>HEAD~1 is one before that</w:t>
-      </w:r>
-    </w:p>
-    <w:p>
-      <w:pPr>
-        <w:pStyle w:val="ListParagraph"/>
-        <w:numPr>
-          <w:ilvl w:val="3"/>
-          <w:numId w:val="2"/>
-        </w:numPr>
-      </w:pPr>
-      <w:r>
-        <w:t>HEAD~2 is two before that and so on</w:t>
-      </w:r>
-    </w:p>
-    <w:p>
-      <w:pPr>
-        <w:pStyle w:val="ListParagraph"/>
-        <w:numPr>
-          <w:ilvl w:val="0"/>
-          <w:numId w:val="2"/>
-        </w:numPr>
-      </w:pPr>
-      <w:r>
-        <w:t xml:space="preserve">git annotate </w:t>
-      </w:r>
-      <w:r>
-        <w:rPr>
-          <w:i/>
-          <w:iCs/>
-        </w:rPr>
-        <w:t>file</w:t>
-      </w:r>
-    </w:p>
-    <w:p>
-      <w:pPr>
-        <w:pStyle w:val="ListParagraph"/>
-        <w:numPr>
-          <w:ilvl w:val="1"/>
-          <w:numId w:val="2"/>
-        </w:numPr>
-      </w:pPr>
-      <w:r>
-        <w:t>shows who made the last change to each line of a file and when</w:t>
-      </w:r>
-    </w:p>
-    <w:p>
-      <w:pPr>
-        <w:pStyle w:val="ListParagraph"/>
-        <w:numPr>
-          <w:ilvl w:val="0"/>
-          <w:numId w:val="2"/>
-        </w:numPr>
-        <w:rPr>
-          <w:b/>
-          <w:bCs/>
-        </w:rPr>
-      </w:pPr>
-      <w:r>
-        <w:rPr>
-          <w:b/>
-          <w:bCs/>
-        </w:rPr>
-        <w:t xml:space="preserve">git add </w:t>
-      </w:r>
-      <w:r>
-        <w:rPr>
-          <w:b/>
-          <w:bCs/>
-          <w:i/>
-          <w:iCs/>
-        </w:rPr>
-        <w:t>filename</w:t>
-      </w:r>
-    </w:p>
-    <w:p>
-      <w:pPr>
-        <w:pStyle w:val="ListParagraph"/>
-        <w:numPr>
-          <w:ilvl w:val="1"/>
-          <w:numId w:val="2"/>
-        </w:numPr>
-      </w:pPr>
-      <w:r>
-        <w:t>will track a file and add it to a commit (that will need to be pushed to GitHub)</w:t>
-      </w:r>
-    </w:p>
-    <w:p>
-      <w:pPr>
-        <w:pStyle w:val="ListParagraph"/>
-        <w:numPr>
-          <w:ilvl w:val="0"/>
-          <w:numId w:val="2"/>
-        </w:numPr>
-      </w:pPr>
-      <w:r>
-        <w:t xml:space="preserve">git reset HEAD </w:t>
-      </w:r>
-      <w:r>
-        <w:rPr>
-          <w:i/>
-          <w:iCs/>
-        </w:rPr>
-        <w:t>path/to/file</w:t>
-      </w:r>
-    </w:p>
-    <w:p>
-      <w:pPr>
-        <w:pStyle w:val="ListParagraph"/>
-        <w:numPr>
-          <w:ilvl w:val="1"/>
-          <w:numId w:val="2"/>
-        </w:numPr>
-      </w:pPr>
-      <w:r>
-        <w:t xml:space="preserve">will </w:t>
-      </w:r>
-      <w:proofErr w:type="spellStart"/>
-      <w:r>
-        <w:t>unstage</w:t>
-      </w:r>
-      <w:proofErr w:type="spellEnd"/>
-      <w:r>
-        <w:t xml:space="preserve"> a file that has been git added</w:t>
-      </w:r>
-    </w:p>
-    <w:p>
-      <w:pPr>
-        <w:pStyle w:val="ListParagraph"/>
-        <w:numPr>
-          <w:ilvl w:val="0"/>
-          <w:numId w:val="2"/>
-        </w:numPr>
-      </w:pPr>
-      <w:r>
-        <w:t xml:space="preserve">git checkout -- </w:t>
-      </w:r>
-      <w:r>
-        <w:rPr>
-          <w:i/>
-          <w:iCs/>
-        </w:rPr>
-        <w:t>filename</w:t>
-      </w:r>
-    </w:p>
-    <w:p>
-      <w:pPr>
-        <w:pStyle w:val="ListParagraph"/>
-        <w:numPr>
-          <w:ilvl w:val="1"/>
-          <w:numId w:val="2"/>
-        </w:numPr>
-      </w:pPr>
-      <w:r>
-        <w:t>will delete (permanently) any changes to a file that have not yet been git added to the staging area</w:t>
-      </w:r>
-      <w:r>
-        <w:t xml:space="preserve"> or have been removed from the staging area</w:t>
-      </w:r>
-    </w:p>
-    <w:p>
-      <w:pPr>
-        <w:pStyle w:val="ListParagraph"/>
-        <w:numPr>
-          <w:ilvl w:val="0"/>
-          <w:numId w:val="2"/>
-        </w:numPr>
-      </w:pPr>
-      <w:r>
-        <w:t xml:space="preserve">git checkout </w:t>
-      </w:r>
-      <w:r>
-        <w:rPr>
-          <w:i/>
-          <w:iCs/>
-        </w:rPr>
-        <w:t>hash</w:t>
-      </w:r>
-      <w:r>
-        <w:t xml:space="preserve"> </w:t>
-      </w:r>
-      <w:r>
-        <w:rPr>
-          <w:i/>
-          <w:iCs/>
-        </w:rPr>
-        <w:t>filename</w:t>
-      </w:r>
-    </w:p>
-    <w:p>
-      <w:pPr>
-        <w:pStyle w:val="ListParagraph"/>
-        <w:numPr>
-          <w:ilvl w:val="1"/>
-          <w:numId w:val="2"/>
-        </w:numPr>
-      </w:pPr>
-      <w:r>
-        <w:t xml:space="preserve">will restore a file to the </w:t>
-      </w:r>
-      <w:r>
-        <w:rPr>
-          <w:i/>
-          <w:iCs/>
-        </w:rPr>
-        <w:t>hash</w:t>
-      </w:r>
-      <w:r>
-        <w:t xml:space="preserve"> (commit hash) you specify</w:t>
-      </w:r>
-    </w:p>
-    <w:p>
-      <w:pPr>
-        <w:pStyle w:val="ListParagraph"/>
-        <w:numPr>
-          <w:ilvl w:val="2"/>
-          <w:numId w:val="2"/>
-        </w:numPr>
-      </w:pPr>
-      <w:r>
-        <w:t>usually only need the first several chars of the hash</w:t>
-      </w:r>
-    </w:p>
-    <w:p>
-      <w:pPr>
-        <w:pStyle w:val="ListParagraph"/>
-        <w:numPr>
-          <w:ilvl w:val="2"/>
-          <w:numId w:val="2"/>
-        </w:numPr>
-      </w:pPr>
-      <w:r>
-        <w:t>does so as a new commit, so you can undo your undo by restoring a different commit</w:t>
-      </w:r>
-    </w:p>
-    <w:p>
-      <w:pPr>
-        <w:pStyle w:val="ListParagraph"/>
-        <w:numPr>
-          <w:ilvl w:val="0"/>
-          <w:numId w:val="2"/>
-        </w:numPr>
-        <w:rPr>
-          <w:b/>
-          <w:bCs/>
-        </w:rPr>
-      </w:pPr>
-      <w:r>
-        <w:rPr>
-          <w:b/>
-          <w:bCs/>
-        </w:rPr>
-        <w:t xml:space="preserve">git commit -m </w:t>
-      </w:r>
-      <w:r>
-        <w:rPr>
-          <w:b/>
-          <w:bCs/>
-        </w:rPr>
-        <w:t>“</w:t>
-      </w:r>
-      <w:r>
-        <w:rPr>
-          <w:b/>
-          <w:bCs/>
-          <w:i/>
-          <w:iCs/>
-        </w:rPr>
-        <w:t>message</w:t>
-      </w:r>
-      <w:r>
-        <w:rPr>
-          <w:b/>
-          <w:bCs/>
-        </w:rPr>
-        <w:t>”</w:t>
-      </w:r>
-    </w:p>
-    <w:p>
-      <w:pPr>
-        <w:pStyle w:val="ListParagraph"/>
-        <w:numPr>
-          <w:ilvl w:val="1"/>
-          <w:numId w:val="2"/>
-        </w:numPr>
-      </w:pPr>
-      <w:r>
-        <w:t xml:space="preserve">your message goes in </w:t>
-      </w:r>
-      <w:r>
-        <w:t>double</w:t>
-      </w:r>
-      <w:r>
-        <w:t xml:space="preserve"> quotes</w:t>
-      </w:r>
-      <w:r>
-        <w:t xml:space="preserve"> (in anaconda prompt)</w:t>
-      </w:r>
-      <w:r>
-        <w:t xml:space="preserve"> and is a way to identify and track commits (it can have spaces)</w:t>
-      </w:r>
-    </w:p>
-    <w:p>
-      <w:pPr>
-        <w:pStyle w:val="ListParagraph"/>
-        <w:numPr>
-          <w:ilvl w:val="1"/>
-          <w:numId w:val="2"/>
-        </w:numPr>
-      </w:pPr>
-      <w:r>
-        <w:t>may get an error if your global email and global name aren’t set, so set them if necessary</w:t>
-      </w:r>
-    </w:p>
-    <w:p>
-      <w:pPr>
-        <w:pStyle w:val="ListParagraph"/>
-        <w:numPr>
-          <w:ilvl w:val="1"/>
-          <w:numId w:val="2"/>
-        </w:numPr>
-      </w:pPr>
-      <w:r>
-        <w:t>still need to push the commit to GitHub</w:t>
-      </w:r>
-    </w:p>
-    <w:p>
-      <w:pPr>
-        <w:pStyle w:val="ListParagraph"/>
-        <w:numPr>
-          <w:ilvl w:val="1"/>
-          <w:numId w:val="2"/>
-        </w:numPr>
-      </w:pPr>
-      <w:r>
-        <w:t>omit the -m “message” to open a text editor to provide more detailed info</w:t>
-      </w:r>
-    </w:p>
-    <w:p>
-      <w:pPr>
-        <w:pStyle w:val="ListParagraph"/>
-        <w:numPr>
-          <w:ilvl w:val="2"/>
-          <w:numId w:val="2"/>
-        </w:numPr>
-      </w:pPr>
-      <w:r>
-        <w:t>ctrl o to save</w:t>
-      </w:r>
-    </w:p>
-    <w:p>
-      <w:pPr>
-        <w:pStyle w:val="ListParagraph"/>
-        <w:numPr>
-          <w:ilvl w:val="2"/>
-          <w:numId w:val="2"/>
-        </w:numPr>
-      </w:pPr>
-      <w:r>
-        <w:t>ctrl x to exit</w:t>
-      </w:r>
-    </w:p>
-    <w:p>
-      <w:pPr>
-        <w:pStyle w:val="ListParagraph"/>
-        <w:numPr>
-          <w:ilvl w:val="0"/>
-          <w:numId w:val="2"/>
-        </w:numPr>
-        <w:rPr>
-          <w:b/>
-          <w:bCs/>
-        </w:rPr>
-      </w:pPr>
-      <w:r>
-        <w:rPr>
-          <w:b/>
-          <w:bCs/>
-        </w:rPr>
-        <w:t>git push origin master</w:t>
-      </w:r>
-    </w:p>
-    <w:p>
-      <w:pPr>
-        <w:pStyle w:val="ListParagraph"/>
-        <w:numPr>
-          <w:ilvl w:val="1"/>
-          <w:numId w:val="2"/>
-        </w:numPr>
-      </w:pPr>
-      <w:r>
-        <w:t>to sync and save the changes</w:t>
-      </w:r>
-    </w:p>
-    <w:p>
-      <w:pPr>
-        <w:pStyle w:val="ListParagraph"/>
-        <w:numPr>
-          <w:ilvl w:val="0"/>
-          <w:numId w:val="2"/>
-        </w:numPr>
-      </w:pPr>
-      <w:r>
-        <w:t>git log</w:t>
-      </w:r>
-      <w:r>
-        <w:t xml:space="preserve"> [</w:t>
-      </w:r>
-      <w:r>
-        <w:rPr>
-          <w:i/>
-          <w:iCs/>
-        </w:rPr>
-        <w:t>info</w:t>
-      </w:r>
-      <w:r>
-        <w:t>]</w:t>
-      </w:r>
-    </w:p>
-    <w:p>
-      <w:pPr>
-        <w:pStyle w:val="ListParagraph"/>
-        <w:numPr>
-          <w:ilvl w:val="1"/>
-          <w:numId w:val="2"/>
-        </w:numPr>
-      </w:pPr>
-      <w:r>
-        <w:t>shows changes to a repository</w:t>
-      </w:r>
-      <w:r>
-        <w:t>, directory, or filename</w:t>
-      </w:r>
-    </w:p>
-    <w:p>
-      <w:pPr>
-        <w:pStyle w:val="ListParagraph"/>
-        <w:numPr>
-          <w:ilvl w:val="1"/>
-          <w:numId w:val="2"/>
-        </w:numPr>
-      </w:pPr>
-      <w:r>
-        <w:t xml:space="preserve">git log -3 </w:t>
-      </w:r>
-      <w:r>
-        <w:rPr>
-          <w:i/>
-          <w:iCs/>
-        </w:rPr>
-        <w:t>filename</w:t>
-      </w:r>
-    </w:p>
-    <w:p>
-      <w:pPr>
-        <w:pStyle w:val="ListParagraph"/>
-        <w:numPr>
-          <w:ilvl w:val="2"/>
-          <w:numId w:val="2"/>
-        </w:numPr>
-      </w:pPr>
-      <w:r>
-        <w:t xml:space="preserve">will show you only the last 3 commits for your </w:t>
-      </w:r>
-      <w:r>
-        <w:rPr>
-          <w:i/>
-          <w:iCs/>
-        </w:rPr>
-        <w:t>filename</w:t>
-      </w:r>
-    </w:p>
-    <w:p/>
-    <w:p>
-      <w:pPr>
-        <w:rPr>
-          <w:b/>
-          <w:bCs/>
-        </w:rPr>
-      </w:pPr>
-      <w:r>
-        <w:rPr>
-          <w:b/>
-          <w:bCs/>
-        </w:rPr>
-        <w:t>Syncing Repository to your Computer</w:t>
-      </w:r>
-    </w:p>
     <w:p>
       <w:pPr>
         <w:pStyle w:val="ListParagraph"/>
@@ -1394,68 +2357,8 @@
           <w:numId w:val="3"/>
         </w:numPr>
       </w:pPr>
-      <w:r>
-        <w:t xml:space="preserve">git pull (paste the copied </w:t>
-      </w:r>
-      <w:proofErr w:type="spellStart"/>
-      <w:r>
-        <w:t>url</w:t>
-      </w:r>
-      <w:proofErr w:type="spellEnd"/>
-      <w:r>
-        <w:t xml:space="preserve"> from clone/download button)</w:t>
-      </w:r>
-    </w:p>
-    <w:p>
-      <w:pPr>
-        <w:pStyle w:val="ListParagraph"/>
-        <w:numPr>
-          <w:ilvl w:val="1"/>
-          <w:numId w:val="3"/>
-        </w:numPr>
-      </w:pPr>
-      <w:r>
-        <w:t>will pull files from GitHub to your computer if you have already cloned the repo</w:t>
-      </w:r>
-    </w:p>
-    <w:p/>
-    <w:p>
-      <w:pPr>
-        <w:rPr>
-          <w:b/>
-          <w:bCs/>
-        </w:rPr>
-      </w:pPr>
-      <w:r>
-        <w:rPr>
-          <w:b/>
-          <w:bCs/>
-        </w:rPr>
-        <w:t>Ignoring Files When Committing</w:t>
-      </w:r>
-    </w:p>
-    <w:p>
-      <w:pPr>
-        <w:pStyle w:val="ListParagraph"/>
-        <w:numPr>
-          <w:ilvl w:val="0"/>
-          <w:numId w:val="3"/>
-        </w:numPr>
-      </w:pPr>
-      <w:r>
-        <w:t xml:space="preserve">Create a file called in the root </w:t>
-      </w:r>
-      <w:proofErr w:type="spellStart"/>
-      <w:r>
-        <w:t>dir</w:t>
-      </w:r>
-      <w:proofErr w:type="spellEnd"/>
-      <w:r>
-        <w:t xml:space="preserve"> of the repo</w:t>
-      </w:r>
       <w:proofErr w:type="gramStart"/>
       <w:r>
-        <w:tab/>
         <w:t>.</w:t>
       </w:r>
       <w:proofErr w:type="spellStart"/>
@@ -1469,43 +2372,88 @@
       <w:pPr>
         <w:pStyle w:val="ListParagraph"/>
         <w:numPr>
-          <w:ilvl w:val="0"/>
+          <w:ilvl w:val="1"/>
           <w:numId w:val="3"/>
         </w:numPr>
       </w:pPr>
+      <w:r>
+        <w:t>specifies files and dirs. to ignore</w:t>
+      </w:r>
+    </w:p>
+    <w:p>
+      <w:pPr>
+        <w:pStyle w:val="ListParagraph"/>
+        <w:numPr>
+          <w:ilvl w:val="1"/>
+          <w:numId w:val="3"/>
+        </w:numPr>
+      </w:pPr>
+      <w:r>
+        <w:t>can use wildcards to specify a pattern to ignore</w:t>
+      </w:r>
+    </w:p>
+    <w:p>
+      <w:pPr>
+        <w:pStyle w:val="ListParagraph"/>
+        <w:numPr>
+          <w:ilvl w:val="2"/>
+          <w:numId w:val="3"/>
+        </w:numPr>
+      </w:pPr>
+      <w:r>
+        <w:t>build</w:t>
+      </w:r>
+      <w:r>
+        <w:tab/>
+      </w:r>
+      <w:r>
+        <w:tab/>
+        <w:t xml:space="preserve"># ignores any file or </w:t>
+      </w:r>
+      <w:proofErr w:type="spellStart"/>
+      <w:r>
+        <w:t>dir</w:t>
+      </w:r>
+      <w:proofErr w:type="spellEnd"/>
+      <w:r>
+        <w:t xml:space="preserve"> called build</w:t>
+      </w:r>
+    </w:p>
+    <w:p>
+      <w:pPr>
+        <w:pStyle w:val="ListParagraph"/>
+        <w:numPr>
+          <w:ilvl w:val="2"/>
+          <w:numId w:val="3"/>
+        </w:numPr>
+      </w:pPr>
+      <w:r>
+        <w:t>*.</w:t>
+      </w:r>
+      <w:proofErr w:type="spellStart"/>
+      <w:r>
+        <w:t>mpl</w:t>
+      </w:r>
+      <w:proofErr w:type="spellEnd"/>
+      <w:r>
+        <w:tab/>
+      </w:r>
+      <w:r>
+        <w:tab/>
+        <w:t xml:space="preserve"># ignores any file </w:t>
+      </w:r>
       <w:proofErr w:type="gramStart"/>
       <w:r>
-        <w:t>.</w:t>
+        <w:t>with .</w:t>
       </w:r>
       <w:proofErr w:type="spellStart"/>
       <w:r>
-        <w:t>gitignore</w:t>
+        <w:t>mpl</w:t>
       </w:r>
       <w:proofErr w:type="spellEnd"/>
       <w:proofErr w:type="gramEnd"/>
-    </w:p>
-    <w:p>
-      <w:pPr>
-        <w:pStyle w:val="ListParagraph"/>
-        <w:numPr>
-          <w:ilvl w:val="1"/>
-          <w:numId w:val="3"/>
-        </w:numPr>
-      </w:pPr>
-      <w:r>
-        <w:t>specifies files and dirs. to ignore</w:t>
-      </w:r>
-    </w:p>
-    <w:p>
-      <w:pPr>
-        <w:pStyle w:val="ListParagraph"/>
-        <w:numPr>
-          <w:ilvl w:val="1"/>
-          <w:numId w:val="3"/>
-        </w:numPr>
-      </w:pPr>
-      <w:r>
-        <w:t>can use wildcards to specify a pattern to ignore</w:t>
+      <w:r>
+        <w:t xml:space="preserve"> extension</w:t>
       </w:r>
     </w:p>
     <w:p>
@@ -1517,70 +2465,6 @@
         </w:numPr>
       </w:pPr>
       <w:r>
-        <w:t>build</w:t>
-      </w:r>
-      <w:r>
-        <w:tab/>
-      </w:r>
-      <w:r>
-        <w:tab/>
-        <w:t xml:space="preserve"># ignores any file or </w:t>
-      </w:r>
-      <w:proofErr w:type="spellStart"/>
-      <w:r>
-        <w:t>dir</w:t>
-      </w:r>
-      <w:proofErr w:type="spellEnd"/>
-      <w:r>
-        <w:t xml:space="preserve"> called build</w:t>
-      </w:r>
-    </w:p>
-    <w:p>
-      <w:pPr>
-        <w:pStyle w:val="ListParagraph"/>
-        <w:numPr>
-          <w:ilvl w:val="2"/>
-          <w:numId w:val="3"/>
-        </w:numPr>
-      </w:pPr>
-      <w:r>
-        <w:t>*.</w:t>
-      </w:r>
-      <w:proofErr w:type="spellStart"/>
-      <w:r>
-        <w:t>mpl</w:t>
-      </w:r>
-      <w:proofErr w:type="spellEnd"/>
-      <w:r>
-        <w:tab/>
-      </w:r>
-      <w:r>
-        <w:tab/>
-        <w:t xml:space="preserve"># ignores any file </w:t>
-      </w:r>
-      <w:proofErr w:type="gramStart"/>
-      <w:r>
-        <w:t>with .</w:t>
-      </w:r>
-      <w:proofErr w:type="spellStart"/>
-      <w:r>
-        <w:t>mpl</w:t>
-      </w:r>
-      <w:proofErr w:type="spellEnd"/>
-      <w:proofErr w:type="gramEnd"/>
-      <w:r>
-        <w:t xml:space="preserve"> extension</w:t>
-      </w:r>
-    </w:p>
-    <w:p>
-      <w:pPr>
-        <w:pStyle w:val="ListParagraph"/>
-        <w:numPr>
-          <w:ilvl w:val="2"/>
-          <w:numId w:val="3"/>
-        </w:numPr>
-      </w:pPr>
-      <w:r>
         <w:t>pdf</w:t>
       </w:r>
       <w:r>
@@ -1597,6 +2481,471 @@
       <w:proofErr w:type="spellEnd"/>
       <w:r>
         <w:t xml:space="preserve"> called pdf, but not .pdf extension</w:t>
+      </w:r>
+    </w:p>
+    <w:p/>
+    <w:p>
+      <w:r>
+        <w:rPr>
+          <w:b/>
+          <w:bCs/>
+        </w:rPr>
+        <w:t>Branches</w:t>
+      </w:r>
+    </w:p>
+    <w:p>
+      <w:pPr>
+        <w:pStyle w:val="ListParagraph"/>
+        <w:numPr>
+          <w:ilvl w:val="0"/>
+          <w:numId w:val="8"/>
+        </w:numPr>
+      </w:pPr>
+      <w:r>
+        <w:t>git branch</w:t>
+      </w:r>
+    </w:p>
+    <w:p>
+      <w:pPr>
+        <w:pStyle w:val="ListParagraph"/>
+        <w:numPr>
+          <w:ilvl w:val="1"/>
+          <w:numId w:val="8"/>
+        </w:numPr>
+      </w:pPr>
+      <w:r>
+        <w:t>provides a list of all the branches for a repository (* next to the branch you’re in)</w:t>
+      </w:r>
+    </w:p>
+    <w:p>
+      <w:pPr>
+        <w:pStyle w:val="ListParagraph"/>
+        <w:numPr>
+          <w:ilvl w:val="0"/>
+          <w:numId w:val="8"/>
+        </w:numPr>
+      </w:pPr>
+      <w:r>
+        <w:t xml:space="preserve">git diff </w:t>
+      </w:r>
+      <w:r>
+        <w:rPr>
+          <w:i/>
+          <w:iCs/>
+        </w:rPr>
+        <w:t>branch-</w:t>
+      </w:r>
+      <w:proofErr w:type="gramStart"/>
+      <w:r>
+        <w:rPr>
+          <w:i/>
+          <w:iCs/>
+        </w:rPr>
+        <w:t>1..</w:t>
+      </w:r>
+      <w:proofErr w:type="gramEnd"/>
+      <w:r>
+        <w:rPr>
+          <w:i/>
+          <w:iCs/>
+        </w:rPr>
+        <w:t>branch-2</w:t>
+      </w:r>
+    </w:p>
+    <w:p>
+      <w:pPr>
+        <w:pStyle w:val="ListParagraph"/>
+        <w:numPr>
+          <w:ilvl w:val="1"/>
+          <w:numId w:val="8"/>
+        </w:numPr>
+      </w:pPr>
+      <w:r>
+        <w:t>displays the differences between two branches</w:t>
+      </w:r>
+    </w:p>
+    <w:p>
+      <w:pPr>
+        <w:pStyle w:val="ListParagraph"/>
+        <w:numPr>
+          <w:ilvl w:val="0"/>
+          <w:numId w:val="8"/>
+        </w:numPr>
+      </w:pPr>
+      <w:r>
+        <w:t xml:space="preserve">git checkout </w:t>
+      </w:r>
+      <w:r>
+        <w:rPr>
+          <w:i/>
+          <w:iCs/>
+        </w:rPr>
+        <w:t>branch-name</w:t>
+      </w:r>
+    </w:p>
+    <w:p>
+      <w:pPr>
+        <w:pStyle w:val="ListParagraph"/>
+        <w:numPr>
+          <w:ilvl w:val="1"/>
+          <w:numId w:val="8"/>
+        </w:numPr>
+      </w:pPr>
+      <w:r>
+        <w:t>switches to a new branch</w:t>
+      </w:r>
+    </w:p>
+    <w:p>
+      <w:pPr>
+        <w:pStyle w:val="ListParagraph"/>
+        <w:numPr>
+          <w:ilvl w:val="2"/>
+          <w:numId w:val="8"/>
+        </w:numPr>
+      </w:pPr>
+      <w:r>
+        <w:t>can only do this if all changes have been committed</w:t>
+      </w:r>
+    </w:p>
+    <w:p>
+      <w:pPr>
+        <w:pStyle w:val="ListParagraph"/>
+        <w:numPr>
+          <w:ilvl w:val="0"/>
+          <w:numId w:val="8"/>
+        </w:numPr>
+      </w:pPr>
+      <w:r>
+        <w:t>git branch</w:t>
+      </w:r>
+    </w:p>
+    <w:p>
+      <w:pPr>
+        <w:pStyle w:val="ListParagraph"/>
+        <w:numPr>
+          <w:ilvl w:val="1"/>
+          <w:numId w:val="8"/>
+        </w:numPr>
+      </w:pPr>
+      <w:r>
+        <w:t xml:space="preserve">creates a new branch (may need to supply the branch name as an </w:t>
+      </w:r>
+      <w:proofErr w:type="spellStart"/>
+      <w:r>
+        <w:t>arg</w:t>
+      </w:r>
+      <w:proofErr w:type="spellEnd"/>
+      <w:r>
+        <w:t>)</w:t>
+      </w:r>
+    </w:p>
+    <w:p>
+      <w:pPr>
+        <w:pStyle w:val="ListParagraph"/>
+        <w:numPr>
+          <w:ilvl w:val="0"/>
+          <w:numId w:val="8"/>
+        </w:numPr>
+      </w:pPr>
+      <w:r>
+        <w:t xml:space="preserve">git checkout -b </w:t>
+      </w:r>
+      <w:r>
+        <w:rPr>
+          <w:i/>
+          <w:iCs/>
+        </w:rPr>
+        <w:t>branch</w:t>
+      </w:r>
+      <w:r>
+        <w:rPr>
+          <w:i/>
+          <w:iCs/>
+        </w:rPr>
+        <w:t>-name</w:t>
+      </w:r>
+    </w:p>
+    <w:p>
+      <w:pPr>
+        <w:pStyle w:val="ListParagraph"/>
+        <w:numPr>
+          <w:ilvl w:val="1"/>
+          <w:numId w:val="8"/>
+        </w:numPr>
+      </w:pPr>
+      <w:r>
+        <w:lastRenderedPageBreak/>
+        <w:t>creates a new branch and switches to it immediately</w:t>
+      </w:r>
+    </w:p>
+    <w:p>
+      <w:pPr>
+        <w:pStyle w:val="ListParagraph"/>
+        <w:numPr>
+          <w:ilvl w:val="1"/>
+          <w:numId w:val="8"/>
+        </w:numPr>
+      </w:pPr>
+      <w:r>
+        <w:t>branch is created identical to the current branch until changes are made</w:t>
+      </w:r>
+    </w:p>
+    <w:p>
+      <w:pPr>
+        <w:pStyle w:val="ListParagraph"/>
+        <w:numPr>
+          <w:ilvl w:val="0"/>
+          <w:numId w:val="8"/>
+        </w:numPr>
+      </w:pPr>
+      <w:r>
+        <w:t xml:space="preserve">git merge </w:t>
+      </w:r>
+      <w:r>
+        <w:rPr>
+          <w:i/>
+          <w:iCs/>
+        </w:rPr>
+        <w:t xml:space="preserve">source </w:t>
+      </w:r>
+      <w:proofErr w:type="spellStart"/>
+      <w:r>
+        <w:rPr>
+          <w:i/>
+          <w:iCs/>
+        </w:rPr>
+        <w:t>desination</w:t>
+      </w:r>
+      <w:proofErr w:type="spellEnd"/>
+    </w:p>
+    <w:p>
+      <w:pPr>
+        <w:pStyle w:val="ListParagraph"/>
+        <w:numPr>
+          <w:ilvl w:val="1"/>
+          <w:numId w:val="8"/>
+        </w:numPr>
+      </w:pPr>
+      <w:r>
+        <w:t>merges the two branches</w:t>
+      </w:r>
+    </w:p>
+    <w:p>
+      <w:pPr>
+        <w:pStyle w:val="ListParagraph"/>
+        <w:numPr>
+          <w:ilvl w:val="1"/>
+          <w:numId w:val="8"/>
+        </w:numPr>
+      </w:pPr>
+      <w:r>
+        <w:t xml:space="preserve">changes made in the </w:t>
+      </w:r>
+      <w:r>
+        <w:rPr>
+          <w:i/>
+          <w:iCs/>
+        </w:rPr>
+        <w:t>source</w:t>
+      </w:r>
+      <w:r>
+        <w:t xml:space="preserve"> and incorporated into the </w:t>
+      </w:r>
+      <w:r>
+        <w:rPr>
+          <w:i/>
+          <w:iCs/>
+        </w:rPr>
+        <w:t>destination</w:t>
+      </w:r>
+    </w:p>
+    <w:p>
+      <w:pPr>
+        <w:pStyle w:val="ListParagraph"/>
+        <w:numPr>
+          <w:ilvl w:val="2"/>
+          <w:numId w:val="8"/>
+        </w:numPr>
+      </w:pPr>
+      <w:r>
+        <w:t>can result in a new commit in the destination that includes everything from the source</w:t>
+      </w:r>
+    </w:p>
+    <w:p>
+      <w:pPr>
+        <w:pStyle w:val="ListParagraph"/>
+        <w:numPr>
+          <w:ilvl w:val="0"/>
+          <w:numId w:val="8"/>
+        </w:numPr>
+      </w:pPr>
+      <w:r>
+        <w:rPr>
+          <w:b/>
+          <w:bCs/>
+        </w:rPr>
+        <w:t>Handling conflicts when merging branches</w:t>
+      </w:r>
+    </w:p>
+    <w:p>
+      <w:pPr>
+        <w:pStyle w:val="ListParagraph"/>
+        <w:numPr>
+          <w:ilvl w:val="1"/>
+          <w:numId w:val="8"/>
+        </w:numPr>
+      </w:pPr>
+      <w:r>
+        <w:t>git status</w:t>
+      </w:r>
+    </w:p>
+    <w:p>
+      <w:pPr>
+        <w:pStyle w:val="ListParagraph"/>
+        <w:numPr>
+          <w:ilvl w:val="2"/>
+          <w:numId w:val="8"/>
+        </w:numPr>
+      </w:pPr>
+      <w:r>
+        <w:t>after merging will remind you which files have conflicts</w:t>
+      </w:r>
+    </w:p>
+    <w:p>
+      <w:pPr>
+        <w:pStyle w:val="ListParagraph"/>
+        <w:numPr>
+          <w:ilvl w:val="2"/>
+          <w:numId w:val="8"/>
+        </w:numPr>
+      </w:pPr>
+      <w:r>
+        <w:t>will show files in which both branches have been modified</w:t>
+      </w:r>
+    </w:p>
+    <w:p>
+      <w:pPr>
+        <w:pStyle w:val="ListParagraph"/>
+        <w:numPr>
+          <w:ilvl w:val="1"/>
+          <w:numId w:val="8"/>
+        </w:numPr>
+      </w:pPr>
+      <w:r>
+        <w:t xml:space="preserve">nano </w:t>
+      </w:r>
+      <w:r>
+        <w:rPr>
+          <w:i/>
+          <w:iCs/>
+        </w:rPr>
+        <w:t>filename</w:t>
+      </w:r>
+    </w:p>
+    <w:p>
+      <w:pPr>
+        <w:pStyle w:val="ListParagraph"/>
+        <w:numPr>
+          <w:ilvl w:val="2"/>
+          <w:numId w:val="8"/>
+        </w:numPr>
+      </w:pPr>
+      <w:r>
+        <w:t>will open the file for editing</w:t>
+      </w:r>
+    </w:p>
+    <w:p>
+      <w:pPr>
+        <w:pStyle w:val="ListParagraph"/>
+        <w:numPr>
+          <w:ilvl w:val="2"/>
+          <w:numId w:val="8"/>
+        </w:numPr>
+      </w:pPr>
+      <w:r>
+        <w:t>make appropriate changes</w:t>
+      </w:r>
+    </w:p>
+    <w:p>
+      <w:pPr>
+        <w:pStyle w:val="ListParagraph"/>
+        <w:numPr>
+          <w:ilvl w:val="2"/>
+          <w:numId w:val="8"/>
+        </w:numPr>
+      </w:pPr>
+      <w:r>
+        <w:t>ctrl-o to save</w:t>
+      </w:r>
+    </w:p>
+    <w:p>
+      <w:pPr>
+        <w:pStyle w:val="ListParagraph"/>
+        <w:numPr>
+          <w:ilvl w:val="2"/>
+          <w:numId w:val="8"/>
+        </w:numPr>
+      </w:pPr>
+      <w:r>
+        <w:t xml:space="preserve">ctrl-m for </w:t>
+      </w:r>
+      <w:proofErr w:type="spellStart"/>
+      <w:r>
+        <w:t>msdos</w:t>
+      </w:r>
+      <w:proofErr w:type="spellEnd"/>
+    </w:p>
+    <w:p>
+      <w:pPr>
+        <w:pStyle w:val="ListParagraph"/>
+        <w:numPr>
+          <w:ilvl w:val="2"/>
+          <w:numId w:val="8"/>
+        </w:numPr>
+      </w:pPr>
+      <w:r>
+        <w:t>ctrl-x to exit</w:t>
+      </w:r>
+    </w:p>
+    <w:p>
+      <w:pPr>
+        <w:pStyle w:val="ListParagraph"/>
+        <w:numPr>
+          <w:ilvl w:val="1"/>
+          <w:numId w:val="8"/>
+        </w:numPr>
+      </w:pPr>
+      <w:r>
+        <w:t xml:space="preserve">git add </w:t>
+      </w:r>
+      <w:r>
+        <w:rPr>
+          <w:i/>
+          <w:iCs/>
+        </w:rPr>
+        <w:t>filename</w:t>
+      </w:r>
+    </w:p>
+    <w:p>
+      <w:pPr>
+        <w:pStyle w:val="ListParagraph"/>
+        <w:numPr>
+          <w:ilvl w:val="1"/>
+          <w:numId w:val="8"/>
+        </w:numPr>
+      </w:pPr>
+      <w:r>
+        <w:t>git commit -m “</w:t>
+      </w:r>
+      <w:r>
+        <w:rPr>
+          <w:i/>
+          <w:iCs/>
+        </w:rPr>
+        <w:t>message</w:t>
+      </w:r>
+      <w:r>
+        <w:t>”</w:t>
       </w:r>
     </w:p>
     <w:sectPr>
@@ -1651,7 +3000,7 @@
         <w:rFonts w:ascii="Wingdings" w:hAnsi="Wingdings" w:hint="default"/>
       </w:rPr>
     </w:lvl>
-    <w:lvl w:ilvl="3" w:tplc="04090001" w:tentative="1">
+    <w:lvl w:ilvl="3" w:tplc="04090001">
       <w:start w:val="1"/>
       <w:numFmt w:val="bullet"/>
       <w:lvlText w:val=""/>
@@ -1663,7 +3012,7 @@
         <w:rFonts w:ascii="Symbol" w:hAnsi="Symbol" w:hint="default"/>
       </w:rPr>
     </w:lvl>
-    <w:lvl w:ilvl="4" w:tplc="04090003" w:tentative="1">
+    <w:lvl w:ilvl="4" w:tplc="04090003">
       <w:start w:val="1"/>
       <w:numFmt w:val="bullet"/>
       <w:lvlText w:val="o"/>
@@ -2290,6 +3639,232 @@
     </w:lvl>
   </w:abstractNum>
   <w:abstractNum w:abstractNumId="6" w15:restartNumberingAfterBreak="0">
+    <w:nsid w:val="487B54E6"/>
+    <w:multiLevelType w:val="hybridMultilevel"/>
+    <w:tmpl w:val="8788FC58"/>
+    <w:lvl w:ilvl="0" w:tplc="04090001">
+      <w:start w:val="1"/>
+      <w:numFmt w:val="bullet"/>
+      <w:lvlText w:val=""/>
+      <w:lvlJc w:val="left"/>
+      <w:pPr>
+        <w:ind w:left="720" w:hanging="360"/>
+      </w:pPr>
+      <w:rPr>
+        <w:rFonts w:ascii="Symbol" w:hAnsi="Symbol" w:hint="default"/>
+      </w:rPr>
+    </w:lvl>
+    <w:lvl w:ilvl="1" w:tplc="04090003">
+      <w:start w:val="1"/>
+      <w:numFmt w:val="bullet"/>
+      <w:lvlText w:val="o"/>
+      <w:lvlJc w:val="left"/>
+      <w:pPr>
+        <w:ind w:left="1440" w:hanging="360"/>
+      </w:pPr>
+      <w:rPr>
+        <w:rFonts w:ascii="Courier New" w:hAnsi="Courier New" w:cs="Courier New" w:hint="default"/>
+      </w:rPr>
+    </w:lvl>
+    <w:lvl w:ilvl="2" w:tplc="04090005">
+      <w:start w:val="1"/>
+      <w:numFmt w:val="bullet"/>
+      <w:lvlText w:val=""/>
+      <w:lvlJc w:val="left"/>
+      <w:pPr>
+        <w:ind w:left="2160" w:hanging="360"/>
+      </w:pPr>
+      <w:rPr>
+        <w:rFonts w:ascii="Wingdings" w:hAnsi="Wingdings" w:hint="default"/>
+      </w:rPr>
+    </w:lvl>
+    <w:lvl w:ilvl="3" w:tplc="04090001" w:tentative="1">
+      <w:start w:val="1"/>
+      <w:numFmt w:val="bullet"/>
+      <w:lvlText w:val=""/>
+      <w:lvlJc w:val="left"/>
+      <w:pPr>
+        <w:ind w:left="2880" w:hanging="360"/>
+      </w:pPr>
+      <w:rPr>
+        <w:rFonts w:ascii="Symbol" w:hAnsi="Symbol" w:hint="default"/>
+      </w:rPr>
+    </w:lvl>
+    <w:lvl w:ilvl="4" w:tplc="04090003" w:tentative="1">
+      <w:start w:val="1"/>
+      <w:numFmt w:val="bullet"/>
+      <w:lvlText w:val="o"/>
+      <w:lvlJc w:val="left"/>
+      <w:pPr>
+        <w:ind w:left="3600" w:hanging="360"/>
+      </w:pPr>
+      <w:rPr>
+        <w:rFonts w:ascii="Courier New" w:hAnsi="Courier New" w:cs="Courier New" w:hint="default"/>
+      </w:rPr>
+    </w:lvl>
+    <w:lvl w:ilvl="5" w:tplc="04090005" w:tentative="1">
+      <w:start w:val="1"/>
+      <w:numFmt w:val="bullet"/>
+      <w:lvlText w:val=""/>
+      <w:lvlJc w:val="left"/>
+      <w:pPr>
+        <w:ind w:left="4320" w:hanging="360"/>
+      </w:pPr>
+      <w:rPr>
+        <w:rFonts w:ascii="Wingdings" w:hAnsi="Wingdings" w:hint="default"/>
+      </w:rPr>
+    </w:lvl>
+    <w:lvl w:ilvl="6" w:tplc="04090001" w:tentative="1">
+      <w:start w:val="1"/>
+      <w:numFmt w:val="bullet"/>
+      <w:lvlText w:val=""/>
+      <w:lvlJc w:val="left"/>
+      <w:pPr>
+        <w:ind w:left="5040" w:hanging="360"/>
+      </w:pPr>
+      <w:rPr>
+        <w:rFonts w:ascii="Symbol" w:hAnsi="Symbol" w:hint="default"/>
+      </w:rPr>
+    </w:lvl>
+    <w:lvl w:ilvl="7" w:tplc="04090003" w:tentative="1">
+      <w:start w:val="1"/>
+      <w:numFmt w:val="bullet"/>
+      <w:lvlText w:val="o"/>
+      <w:lvlJc w:val="left"/>
+      <w:pPr>
+        <w:ind w:left="5760" w:hanging="360"/>
+      </w:pPr>
+      <w:rPr>
+        <w:rFonts w:ascii="Courier New" w:hAnsi="Courier New" w:cs="Courier New" w:hint="default"/>
+      </w:rPr>
+    </w:lvl>
+    <w:lvl w:ilvl="8" w:tplc="04090005" w:tentative="1">
+      <w:start w:val="1"/>
+      <w:numFmt w:val="bullet"/>
+      <w:lvlText w:val=""/>
+      <w:lvlJc w:val="left"/>
+      <w:pPr>
+        <w:ind w:left="6480" w:hanging="360"/>
+      </w:pPr>
+      <w:rPr>
+        <w:rFonts w:ascii="Wingdings" w:hAnsi="Wingdings" w:hint="default"/>
+      </w:rPr>
+    </w:lvl>
+  </w:abstractNum>
+  <w:abstractNum w:abstractNumId="7" w15:restartNumberingAfterBreak="0">
+    <w:nsid w:val="559B6ACD"/>
+    <w:multiLevelType w:val="hybridMultilevel"/>
+    <w:tmpl w:val="DBA013FC"/>
+    <w:lvl w:ilvl="0" w:tplc="04090001">
+      <w:start w:val="1"/>
+      <w:numFmt w:val="bullet"/>
+      <w:lvlText w:val=""/>
+      <w:lvlJc w:val="left"/>
+      <w:pPr>
+        <w:ind w:left="720" w:hanging="360"/>
+      </w:pPr>
+      <w:rPr>
+        <w:rFonts w:ascii="Symbol" w:hAnsi="Symbol" w:hint="default"/>
+      </w:rPr>
+    </w:lvl>
+    <w:lvl w:ilvl="1" w:tplc="04090003">
+      <w:start w:val="1"/>
+      <w:numFmt w:val="bullet"/>
+      <w:lvlText w:val="o"/>
+      <w:lvlJc w:val="left"/>
+      <w:pPr>
+        <w:ind w:left="1440" w:hanging="360"/>
+      </w:pPr>
+      <w:rPr>
+        <w:rFonts w:ascii="Courier New" w:hAnsi="Courier New" w:cs="Courier New" w:hint="default"/>
+      </w:rPr>
+    </w:lvl>
+    <w:lvl w:ilvl="2" w:tplc="04090005" w:tentative="1">
+      <w:start w:val="1"/>
+      <w:numFmt w:val="bullet"/>
+      <w:lvlText w:val=""/>
+      <w:lvlJc w:val="left"/>
+      <w:pPr>
+        <w:ind w:left="2160" w:hanging="360"/>
+      </w:pPr>
+      <w:rPr>
+        <w:rFonts w:ascii="Wingdings" w:hAnsi="Wingdings" w:hint="default"/>
+      </w:rPr>
+    </w:lvl>
+    <w:lvl w:ilvl="3" w:tplc="04090001" w:tentative="1">
+      <w:start w:val="1"/>
+      <w:numFmt w:val="bullet"/>
+      <w:lvlText w:val=""/>
+      <w:lvlJc w:val="left"/>
+      <w:pPr>
+        <w:ind w:left="2880" w:hanging="360"/>
+      </w:pPr>
+      <w:rPr>
+        <w:rFonts w:ascii="Symbol" w:hAnsi="Symbol" w:hint="default"/>
+      </w:rPr>
+    </w:lvl>
+    <w:lvl w:ilvl="4" w:tplc="04090003" w:tentative="1">
+      <w:start w:val="1"/>
+      <w:numFmt w:val="bullet"/>
+      <w:lvlText w:val="o"/>
+      <w:lvlJc w:val="left"/>
+      <w:pPr>
+        <w:ind w:left="3600" w:hanging="360"/>
+      </w:pPr>
+      <w:rPr>
+        <w:rFonts w:ascii="Courier New" w:hAnsi="Courier New" w:cs="Courier New" w:hint="default"/>
+      </w:rPr>
+    </w:lvl>
+    <w:lvl w:ilvl="5" w:tplc="04090005" w:tentative="1">
+      <w:start w:val="1"/>
+      <w:numFmt w:val="bullet"/>
+      <w:lvlText w:val=""/>
+      <w:lvlJc w:val="left"/>
+      <w:pPr>
+        <w:ind w:left="4320" w:hanging="360"/>
+      </w:pPr>
+      <w:rPr>
+        <w:rFonts w:ascii="Wingdings" w:hAnsi="Wingdings" w:hint="default"/>
+      </w:rPr>
+    </w:lvl>
+    <w:lvl w:ilvl="6" w:tplc="04090001" w:tentative="1">
+      <w:start w:val="1"/>
+      <w:numFmt w:val="bullet"/>
+      <w:lvlText w:val=""/>
+      <w:lvlJc w:val="left"/>
+      <w:pPr>
+        <w:ind w:left="5040" w:hanging="360"/>
+      </w:pPr>
+      <w:rPr>
+        <w:rFonts w:ascii="Symbol" w:hAnsi="Symbol" w:hint="default"/>
+      </w:rPr>
+    </w:lvl>
+    <w:lvl w:ilvl="7" w:tplc="04090003" w:tentative="1">
+      <w:start w:val="1"/>
+      <w:numFmt w:val="bullet"/>
+      <w:lvlText w:val="o"/>
+      <w:lvlJc w:val="left"/>
+      <w:pPr>
+        <w:ind w:left="5760" w:hanging="360"/>
+      </w:pPr>
+      <w:rPr>
+        <w:rFonts w:ascii="Courier New" w:hAnsi="Courier New" w:cs="Courier New" w:hint="default"/>
+      </w:rPr>
+    </w:lvl>
+    <w:lvl w:ilvl="8" w:tplc="04090005" w:tentative="1">
+      <w:start w:val="1"/>
+      <w:numFmt w:val="bullet"/>
+      <w:lvlText w:val=""/>
+      <w:lvlJc w:val="left"/>
+      <w:pPr>
+        <w:ind w:left="6480" w:hanging="360"/>
+      </w:pPr>
+      <w:rPr>
+        <w:rFonts w:ascii="Wingdings" w:hAnsi="Wingdings" w:hint="default"/>
+      </w:rPr>
+    </w:lvl>
+  </w:abstractNum>
+  <w:abstractNum w:abstractNumId="8" w15:restartNumberingAfterBreak="0">
     <w:nsid w:val="5D3C178C"/>
     <w:multiLevelType w:val="hybridMultilevel"/>
     <w:tmpl w:val="2F448C10"/>
@@ -2421,7 +3996,13 @@
     <w:abstractNumId w:val="3"/>
   </w:num>
   <w:num w:numId="7">
+    <w:abstractNumId w:val="8"/>
+  </w:num>
+  <w:num w:numId="8">
     <w:abstractNumId w:val="6"/>
+  </w:num>
+  <w:num w:numId="9">
+    <w:abstractNumId w:val="7"/>
   </w:num>
 </w:numbering>
 </file>

</xml_diff>